<commit_message>
update doc activité 2
</commit_message>
<xml_diff>
--- a/activité 2/Documentation Activité 2.docx
+++ b/activité 2/Documentation Activité 2.docx
@@ -6,11 +6,13 @@
       <w:pPr>
         <w:pStyle w:val="Titre1"/>
       </w:pPr>
-      <w:bookmarkStart w:id="0" w:name="_Toc126656217"/>
+      <w:bookmarkStart w:id="0" w:name="_Toc126657093"/>
       <w:r>
         <w:t>Documentation</w:t>
       </w:r>
+      <w:bookmarkStart w:id="1" w:name="_GoBack"/>
       <w:bookmarkEnd w:id="0"/>
+      <w:bookmarkEnd w:id="1"/>
     </w:p>
     <w:sdt>
       <w:sdtPr>
@@ -86,7 +88,7 @@
             </w:rPr>
             <w:fldChar w:fldCharType="separate"/>
           </w:r>
-          <w:hyperlink w:anchor="_Toc126656217" w:history="1">
+          <w:hyperlink w:anchor="_Toc126657093" w:history="1">
             <w:r>
               <w:rPr>
                 <w:rStyle w:val="Lienhypertexte"/>
@@ -113,7 +115,7 @@
                 <w:noProof/>
                 <w:webHidden/>
               </w:rPr>
-              <w:instrText xml:space="preserve"> PAGEREF _Toc126656217 \h </w:instrText>
+              <w:instrText xml:space="preserve"> PAGEREF _Toc126657093 \h </w:instrText>
             </w:r>
             <w:r>
               <w:rPr>
@@ -134,6 +136,1038 @@
                 <w:webHidden/>
               </w:rPr>
               <w:t>1</w:t>
+            </w:r>
+            <w:r>
+              <w:rPr>
+                <w:noProof/>
+                <w:webHidden/>
+              </w:rPr>
+              <w:fldChar w:fldCharType="end"/>
+            </w:r>
+          </w:hyperlink>
+        </w:p>
+        <w:p>
+          <w:pPr>
+            <w:pStyle w:val="TM2"/>
+            <w:tabs>
+              <w:tab w:val="left" w:pos="880"/>
+              <w:tab w:val="right" w:leader="dot" w:pos="9062"/>
+            </w:tabs>
+            <w:rPr>
+              <w:rFonts w:eastAsiaTheme="minorEastAsia"/>
+              <w:noProof/>
+              <w:lang w:eastAsia="fr-CH"/>
+            </w:rPr>
+          </w:pPr>
+          <w:hyperlink w:anchor="_Toc126657094" w:history="1">
+            <w:r>
+              <w:rPr>
+                <w:rStyle w:val="Lienhypertexte"/>
+                <w:noProof/>
+              </w:rPr>
+              <w:t>1.1</w:t>
+            </w:r>
+            <w:r>
+              <w:rPr>
+                <w:rFonts w:eastAsiaTheme="minorEastAsia"/>
+                <w:noProof/>
+                <w:lang w:eastAsia="fr-CH"/>
+              </w:rPr>
+              <w:tab/>
+            </w:r>
+            <w:r>
+              <w:rPr>
+                <w:rStyle w:val="Lienhypertexte"/>
+                <w:noProof/>
+              </w:rPr>
+              <w:t>Migration-Upgrade hardware du serveur</w:t>
+            </w:r>
+            <w:r>
+              <w:rPr>
+                <w:noProof/>
+                <w:webHidden/>
+              </w:rPr>
+              <w:tab/>
+            </w:r>
+            <w:r>
+              <w:rPr>
+                <w:noProof/>
+                <w:webHidden/>
+              </w:rPr>
+              <w:fldChar w:fldCharType="begin"/>
+            </w:r>
+            <w:r>
+              <w:rPr>
+                <w:noProof/>
+                <w:webHidden/>
+              </w:rPr>
+              <w:instrText xml:space="preserve"> PAGEREF _Toc126657094 \h </w:instrText>
+            </w:r>
+            <w:r>
+              <w:rPr>
+                <w:noProof/>
+                <w:webHidden/>
+              </w:rPr>
+            </w:r>
+            <w:r>
+              <w:rPr>
+                <w:noProof/>
+                <w:webHidden/>
+              </w:rPr>
+              <w:fldChar w:fldCharType="separate"/>
+            </w:r>
+            <w:r>
+              <w:rPr>
+                <w:noProof/>
+                <w:webHidden/>
+              </w:rPr>
+              <w:t>2</w:t>
+            </w:r>
+            <w:r>
+              <w:rPr>
+                <w:noProof/>
+                <w:webHidden/>
+              </w:rPr>
+              <w:fldChar w:fldCharType="end"/>
+            </w:r>
+          </w:hyperlink>
+        </w:p>
+        <w:p>
+          <w:pPr>
+            <w:pStyle w:val="TM2"/>
+            <w:tabs>
+              <w:tab w:val="left" w:pos="880"/>
+              <w:tab w:val="right" w:leader="dot" w:pos="9062"/>
+            </w:tabs>
+            <w:rPr>
+              <w:rFonts w:eastAsiaTheme="minorEastAsia"/>
+              <w:noProof/>
+              <w:lang w:eastAsia="fr-CH"/>
+            </w:rPr>
+          </w:pPr>
+          <w:hyperlink w:anchor="_Toc126657095" w:history="1">
+            <w:r>
+              <w:rPr>
+                <w:rStyle w:val="Lienhypertexte"/>
+                <w:noProof/>
+              </w:rPr>
+              <w:t>1.2</w:t>
+            </w:r>
+            <w:r>
+              <w:rPr>
+                <w:rFonts w:eastAsiaTheme="minorEastAsia"/>
+                <w:noProof/>
+                <w:lang w:eastAsia="fr-CH"/>
+              </w:rPr>
+              <w:tab/>
+            </w:r>
+            <w:r>
+              <w:rPr>
+                <w:rStyle w:val="Lienhypertexte"/>
+                <w:noProof/>
+              </w:rPr>
+              <w:t>Migration du système d’exploitation du serveur</w:t>
+            </w:r>
+            <w:r>
+              <w:rPr>
+                <w:noProof/>
+                <w:webHidden/>
+              </w:rPr>
+              <w:tab/>
+            </w:r>
+            <w:r>
+              <w:rPr>
+                <w:noProof/>
+                <w:webHidden/>
+              </w:rPr>
+              <w:fldChar w:fldCharType="begin"/>
+            </w:r>
+            <w:r>
+              <w:rPr>
+                <w:noProof/>
+                <w:webHidden/>
+              </w:rPr>
+              <w:instrText xml:space="preserve"> PAGEREF _Toc126657095 \h </w:instrText>
+            </w:r>
+            <w:r>
+              <w:rPr>
+                <w:noProof/>
+                <w:webHidden/>
+              </w:rPr>
+            </w:r>
+            <w:r>
+              <w:rPr>
+                <w:noProof/>
+                <w:webHidden/>
+              </w:rPr>
+              <w:fldChar w:fldCharType="separate"/>
+            </w:r>
+            <w:r>
+              <w:rPr>
+                <w:noProof/>
+                <w:webHidden/>
+              </w:rPr>
+              <w:t>2</w:t>
+            </w:r>
+            <w:r>
+              <w:rPr>
+                <w:noProof/>
+                <w:webHidden/>
+              </w:rPr>
+              <w:fldChar w:fldCharType="end"/>
+            </w:r>
+          </w:hyperlink>
+        </w:p>
+        <w:p>
+          <w:pPr>
+            <w:pStyle w:val="TM3"/>
+            <w:tabs>
+              <w:tab w:val="left" w:pos="1320"/>
+              <w:tab w:val="right" w:leader="dot" w:pos="9062"/>
+            </w:tabs>
+            <w:rPr>
+              <w:rFonts w:eastAsiaTheme="minorEastAsia"/>
+              <w:noProof/>
+              <w:lang w:eastAsia="fr-CH"/>
+            </w:rPr>
+          </w:pPr>
+          <w:hyperlink w:anchor="_Toc126657096" w:history="1">
+            <w:r>
+              <w:rPr>
+                <w:rStyle w:val="Lienhypertexte"/>
+                <w:noProof/>
+              </w:rPr>
+              <w:t>1.2.1</w:t>
+            </w:r>
+            <w:r>
+              <w:rPr>
+                <w:rFonts w:eastAsiaTheme="minorEastAsia"/>
+                <w:noProof/>
+                <w:lang w:eastAsia="fr-CH"/>
+              </w:rPr>
+              <w:tab/>
+            </w:r>
+            <w:r>
+              <w:rPr>
+                <w:rStyle w:val="Lienhypertexte"/>
+                <w:noProof/>
+              </w:rPr>
+              <w:t>Marche à suivre</w:t>
+            </w:r>
+            <w:r>
+              <w:rPr>
+                <w:noProof/>
+                <w:webHidden/>
+              </w:rPr>
+              <w:tab/>
+            </w:r>
+            <w:r>
+              <w:rPr>
+                <w:noProof/>
+                <w:webHidden/>
+              </w:rPr>
+              <w:fldChar w:fldCharType="begin"/>
+            </w:r>
+            <w:r>
+              <w:rPr>
+                <w:noProof/>
+                <w:webHidden/>
+              </w:rPr>
+              <w:instrText xml:space="preserve"> PAGEREF _Toc126657096 \h </w:instrText>
+            </w:r>
+            <w:r>
+              <w:rPr>
+                <w:noProof/>
+                <w:webHidden/>
+              </w:rPr>
+            </w:r>
+            <w:r>
+              <w:rPr>
+                <w:noProof/>
+                <w:webHidden/>
+              </w:rPr>
+              <w:fldChar w:fldCharType="separate"/>
+            </w:r>
+            <w:r>
+              <w:rPr>
+                <w:noProof/>
+                <w:webHidden/>
+              </w:rPr>
+              <w:t>2</w:t>
+            </w:r>
+            <w:r>
+              <w:rPr>
+                <w:noProof/>
+                <w:webHidden/>
+              </w:rPr>
+              <w:fldChar w:fldCharType="end"/>
+            </w:r>
+          </w:hyperlink>
+        </w:p>
+        <w:p>
+          <w:pPr>
+            <w:pStyle w:val="TM2"/>
+            <w:tabs>
+              <w:tab w:val="left" w:pos="880"/>
+              <w:tab w:val="right" w:leader="dot" w:pos="9062"/>
+            </w:tabs>
+            <w:rPr>
+              <w:rFonts w:eastAsiaTheme="minorEastAsia"/>
+              <w:noProof/>
+              <w:lang w:eastAsia="fr-CH"/>
+            </w:rPr>
+          </w:pPr>
+          <w:hyperlink w:anchor="_Toc126657097" w:history="1">
+            <w:r>
+              <w:rPr>
+                <w:rStyle w:val="Lienhypertexte"/>
+                <w:noProof/>
+              </w:rPr>
+              <w:t>1.3</w:t>
+            </w:r>
+            <w:r>
+              <w:rPr>
+                <w:rFonts w:eastAsiaTheme="minorEastAsia"/>
+                <w:noProof/>
+                <w:lang w:eastAsia="fr-CH"/>
+              </w:rPr>
+              <w:tab/>
+            </w:r>
+            <w:r>
+              <w:rPr>
+                <w:rStyle w:val="Lienhypertexte"/>
+                <w:noProof/>
+              </w:rPr>
+              <w:t>Migration des données du serveur</w:t>
+            </w:r>
+            <w:r>
+              <w:rPr>
+                <w:noProof/>
+                <w:webHidden/>
+              </w:rPr>
+              <w:tab/>
+            </w:r>
+            <w:r>
+              <w:rPr>
+                <w:noProof/>
+                <w:webHidden/>
+              </w:rPr>
+              <w:fldChar w:fldCharType="begin"/>
+            </w:r>
+            <w:r>
+              <w:rPr>
+                <w:noProof/>
+                <w:webHidden/>
+              </w:rPr>
+              <w:instrText xml:space="preserve"> PAGEREF _Toc126657097 \h </w:instrText>
+            </w:r>
+            <w:r>
+              <w:rPr>
+                <w:noProof/>
+                <w:webHidden/>
+              </w:rPr>
+            </w:r>
+            <w:r>
+              <w:rPr>
+                <w:noProof/>
+                <w:webHidden/>
+              </w:rPr>
+              <w:fldChar w:fldCharType="separate"/>
+            </w:r>
+            <w:r>
+              <w:rPr>
+                <w:noProof/>
+                <w:webHidden/>
+              </w:rPr>
+              <w:t>2</w:t>
+            </w:r>
+            <w:r>
+              <w:rPr>
+                <w:noProof/>
+                <w:webHidden/>
+              </w:rPr>
+              <w:fldChar w:fldCharType="end"/>
+            </w:r>
+          </w:hyperlink>
+        </w:p>
+        <w:p>
+          <w:pPr>
+            <w:pStyle w:val="TM2"/>
+            <w:tabs>
+              <w:tab w:val="left" w:pos="880"/>
+              <w:tab w:val="right" w:leader="dot" w:pos="9062"/>
+            </w:tabs>
+            <w:rPr>
+              <w:rFonts w:eastAsiaTheme="minorEastAsia"/>
+              <w:noProof/>
+              <w:lang w:eastAsia="fr-CH"/>
+            </w:rPr>
+          </w:pPr>
+          <w:hyperlink w:anchor="_Toc126657098" w:history="1">
+            <w:r>
+              <w:rPr>
+                <w:rStyle w:val="Lienhypertexte"/>
+                <w:noProof/>
+              </w:rPr>
+              <w:t>1.4</w:t>
+            </w:r>
+            <w:r>
+              <w:rPr>
+                <w:rFonts w:eastAsiaTheme="minorEastAsia"/>
+                <w:noProof/>
+                <w:lang w:eastAsia="fr-CH"/>
+              </w:rPr>
+              <w:tab/>
+            </w:r>
+            <w:r>
+              <w:rPr>
+                <w:rStyle w:val="Lienhypertexte"/>
+                <w:noProof/>
+              </w:rPr>
+              <w:t>Migration des services du serveur</w:t>
+            </w:r>
+            <w:r>
+              <w:rPr>
+                <w:noProof/>
+                <w:webHidden/>
+              </w:rPr>
+              <w:tab/>
+            </w:r>
+            <w:r>
+              <w:rPr>
+                <w:noProof/>
+                <w:webHidden/>
+              </w:rPr>
+              <w:fldChar w:fldCharType="begin"/>
+            </w:r>
+            <w:r>
+              <w:rPr>
+                <w:noProof/>
+                <w:webHidden/>
+              </w:rPr>
+              <w:instrText xml:space="preserve"> PAGEREF _Toc126657098 \h </w:instrText>
+            </w:r>
+            <w:r>
+              <w:rPr>
+                <w:noProof/>
+                <w:webHidden/>
+              </w:rPr>
+            </w:r>
+            <w:r>
+              <w:rPr>
+                <w:noProof/>
+                <w:webHidden/>
+              </w:rPr>
+              <w:fldChar w:fldCharType="separate"/>
+            </w:r>
+            <w:r>
+              <w:rPr>
+                <w:noProof/>
+                <w:webHidden/>
+              </w:rPr>
+              <w:t>2</w:t>
+            </w:r>
+            <w:r>
+              <w:rPr>
+                <w:noProof/>
+                <w:webHidden/>
+              </w:rPr>
+              <w:fldChar w:fldCharType="end"/>
+            </w:r>
+          </w:hyperlink>
+        </w:p>
+        <w:p>
+          <w:pPr>
+            <w:pStyle w:val="TM3"/>
+            <w:tabs>
+              <w:tab w:val="left" w:pos="1320"/>
+              <w:tab w:val="right" w:leader="dot" w:pos="9062"/>
+            </w:tabs>
+            <w:rPr>
+              <w:rFonts w:eastAsiaTheme="minorEastAsia"/>
+              <w:noProof/>
+              <w:lang w:eastAsia="fr-CH"/>
+            </w:rPr>
+          </w:pPr>
+          <w:hyperlink w:anchor="_Toc126657099" w:history="1">
+            <w:r>
+              <w:rPr>
+                <w:rStyle w:val="Lienhypertexte"/>
+                <w:noProof/>
+              </w:rPr>
+              <w:t>1.4.1</w:t>
+            </w:r>
+            <w:r>
+              <w:rPr>
+                <w:rFonts w:eastAsiaTheme="minorEastAsia"/>
+                <w:noProof/>
+                <w:lang w:eastAsia="fr-CH"/>
+              </w:rPr>
+              <w:tab/>
+            </w:r>
+            <w:r>
+              <w:rPr>
+                <w:rStyle w:val="Lienhypertexte"/>
+                <w:noProof/>
+              </w:rPr>
+              <w:t>Migration AD DS</w:t>
+            </w:r>
+            <w:r>
+              <w:rPr>
+                <w:noProof/>
+                <w:webHidden/>
+              </w:rPr>
+              <w:tab/>
+            </w:r>
+            <w:r>
+              <w:rPr>
+                <w:noProof/>
+                <w:webHidden/>
+              </w:rPr>
+              <w:fldChar w:fldCharType="begin"/>
+            </w:r>
+            <w:r>
+              <w:rPr>
+                <w:noProof/>
+                <w:webHidden/>
+              </w:rPr>
+              <w:instrText xml:space="preserve"> PAGEREF _Toc126657099 \h </w:instrText>
+            </w:r>
+            <w:r>
+              <w:rPr>
+                <w:noProof/>
+                <w:webHidden/>
+              </w:rPr>
+            </w:r>
+            <w:r>
+              <w:rPr>
+                <w:noProof/>
+                <w:webHidden/>
+              </w:rPr>
+              <w:fldChar w:fldCharType="separate"/>
+            </w:r>
+            <w:r>
+              <w:rPr>
+                <w:noProof/>
+                <w:webHidden/>
+              </w:rPr>
+              <w:t>2</w:t>
+            </w:r>
+            <w:r>
+              <w:rPr>
+                <w:noProof/>
+                <w:webHidden/>
+              </w:rPr>
+              <w:fldChar w:fldCharType="end"/>
+            </w:r>
+          </w:hyperlink>
+        </w:p>
+        <w:p>
+          <w:pPr>
+            <w:pStyle w:val="TM3"/>
+            <w:tabs>
+              <w:tab w:val="left" w:pos="1320"/>
+              <w:tab w:val="right" w:leader="dot" w:pos="9062"/>
+            </w:tabs>
+            <w:rPr>
+              <w:rFonts w:eastAsiaTheme="minorEastAsia"/>
+              <w:noProof/>
+              <w:lang w:eastAsia="fr-CH"/>
+            </w:rPr>
+          </w:pPr>
+          <w:hyperlink w:anchor="_Toc126657100" w:history="1">
+            <w:r>
+              <w:rPr>
+                <w:rStyle w:val="Lienhypertexte"/>
+                <w:noProof/>
+              </w:rPr>
+              <w:t>1.4.2</w:t>
+            </w:r>
+            <w:r>
+              <w:rPr>
+                <w:rFonts w:eastAsiaTheme="minorEastAsia"/>
+                <w:noProof/>
+                <w:lang w:eastAsia="fr-CH"/>
+              </w:rPr>
+              <w:tab/>
+            </w:r>
+            <w:r>
+              <w:rPr>
+                <w:rStyle w:val="Lienhypertexte"/>
+                <w:noProof/>
+              </w:rPr>
+              <w:t>Migration DNS</w:t>
+            </w:r>
+            <w:r>
+              <w:rPr>
+                <w:noProof/>
+                <w:webHidden/>
+              </w:rPr>
+              <w:tab/>
+            </w:r>
+            <w:r>
+              <w:rPr>
+                <w:noProof/>
+                <w:webHidden/>
+              </w:rPr>
+              <w:fldChar w:fldCharType="begin"/>
+            </w:r>
+            <w:r>
+              <w:rPr>
+                <w:noProof/>
+                <w:webHidden/>
+              </w:rPr>
+              <w:instrText xml:space="preserve"> PAGEREF _Toc126657100 \h </w:instrText>
+            </w:r>
+            <w:r>
+              <w:rPr>
+                <w:noProof/>
+                <w:webHidden/>
+              </w:rPr>
+            </w:r>
+            <w:r>
+              <w:rPr>
+                <w:noProof/>
+                <w:webHidden/>
+              </w:rPr>
+              <w:fldChar w:fldCharType="separate"/>
+            </w:r>
+            <w:r>
+              <w:rPr>
+                <w:noProof/>
+                <w:webHidden/>
+              </w:rPr>
+              <w:t>2</w:t>
+            </w:r>
+            <w:r>
+              <w:rPr>
+                <w:noProof/>
+                <w:webHidden/>
+              </w:rPr>
+              <w:fldChar w:fldCharType="end"/>
+            </w:r>
+          </w:hyperlink>
+        </w:p>
+        <w:p>
+          <w:pPr>
+            <w:pStyle w:val="TM3"/>
+            <w:tabs>
+              <w:tab w:val="left" w:pos="1320"/>
+              <w:tab w:val="right" w:leader="dot" w:pos="9062"/>
+            </w:tabs>
+            <w:rPr>
+              <w:rFonts w:eastAsiaTheme="minorEastAsia"/>
+              <w:noProof/>
+              <w:lang w:eastAsia="fr-CH"/>
+            </w:rPr>
+          </w:pPr>
+          <w:hyperlink w:anchor="_Toc126657101" w:history="1">
+            <w:r>
+              <w:rPr>
+                <w:rStyle w:val="Lienhypertexte"/>
+                <w:noProof/>
+              </w:rPr>
+              <w:t>1.4.3</w:t>
+            </w:r>
+            <w:r>
+              <w:rPr>
+                <w:rFonts w:eastAsiaTheme="minorEastAsia"/>
+                <w:noProof/>
+                <w:lang w:eastAsia="fr-CH"/>
+              </w:rPr>
+              <w:tab/>
+            </w:r>
+            <w:r>
+              <w:rPr>
+                <w:rStyle w:val="Lienhypertexte"/>
+                <w:noProof/>
+              </w:rPr>
+              <w:t>Migration DHCP</w:t>
+            </w:r>
+            <w:r>
+              <w:rPr>
+                <w:noProof/>
+                <w:webHidden/>
+              </w:rPr>
+              <w:tab/>
+            </w:r>
+            <w:r>
+              <w:rPr>
+                <w:noProof/>
+                <w:webHidden/>
+              </w:rPr>
+              <w:fldChar w:fldCharType="begin"/>
+            </w:r>
+            <w:r>
+              <w:rPr>
+                <w:noProof/>
+                <w:webHidden/>
+              </w:rPr>
+              <w:instrText xml:space="preserve"> PAGEREF _Toc126657101 \h </w:instrText>
+            </w:r>
+            <w:r>
+              <w:rPr>
+                <w:noProof/>
+                <w:webHidden/>
+              </w:rPr>
+            </w:r>
+            <w:r>
+              <w:rPr>
+                <w:noProof/>
+                <w:webHidden/>
+              </w:rPr>
+              <w:fldChar w:fldCharType="separate"/>
+            </w:r>
+            <w:r>
+              <w:rPr>
+                <w:noProof/>
+                <w:webHidden/>
+              </w:rPr>
+              <w:t>2</w:t>
+            </w:r>
+            <w:r>
+              <w:rPr>
+                <w:noProof/>
+                <w:webHidden/>
+              </w:rPr>
+              <w:fldChar w:fldCharType="end"/>
+            </w:r>
+          </w:hyperlink>
+        </w:p>
+        <w:p>
+          <w:pPr>
+            <w:pStyle w:val="TM3"/>
+            <w:tabs>
+              <w:tab w:val="left" w:pos="1320"/>
+              <w:tab w:val="right" w:leader="dot" w:pos="9062"/>
+            </w:tabs>
+            <w:rPr>
+              <w:rFonts w:eastAsiaTheme="minorEastAsia"/>
+              <w:noProof/>
+              <w:lang w:eastAsia="fr-CH"/>
+            </w:rPr>
+          </w:pPr>
+          <w:hyperlink w:anchor="_Toc126657102" w:history="1">
+            <w:r>
+              <w:rPr>
+                <w:rStyle w:val="Lienhypertexte"/>
+                <w:noProof/>
+              </w:rPr>
+              <w:t>1.4.4</w:t>
+            </w:r>
+            <w:r>
+              <w:rPr>
+                <w:rFonts w:eastAsiaTheme="minorEastAsia"/>
+                <w:noProof/>
+                <w:lang w:eastAsia="fr-CH"/>
+              </w:rPr>
+              <w:tab/>
+            </w:r>
+            <w:r>
+              <w:rPr>
+                <w:rStyle w:val="Lienhypertexte"/>
+                <w:noProof/>
+              </w:rPr>
+              <w:t>Migration serveur d’impression</w:t>
+            </w:r>
+            <w:r>
+              <w:rPr>
+                <w:noProof/>
+                <w:webHidden/>
+              </w:rPr>
+              <w:tab/>
+            </w:r>
+            <w:r>
+              <w:rPr>
+                <w:noProof/>
+                <w:webHidden/>
+              </w:rPr>
+              <w:fldChar w:fldCharType="begin"/>
+            </w:r>
+            <w:r>
+              <w:rPr>
+                <w:noProof/>
+                <w:webHidden/>
+              </w:rPr>
+              <w:instrText xml:space="preserve"> PAGEREF _Toc126657102 \h </w:instrText>
+            </w:r>
+            <w:r>
+              <w:rPr>
+                <w:noProof/>
+                <w:webHidden/>
+              </w:rPr>
+            </w:r>
+            <w:r>
+              <w:rPr>
+                <w:noProof/>
+                <w:webHidden/>
+              </w:rPr>
+              <w:fldChar w:fldCharType="separate"/>
+            </w:r>
+            <w:r>
+              <w:rPr>
+                <w:noProof/>
+                <w:webHidden/>
+              </w:rPr>
+              <w:t>2</w:t>
+            </w:r>
+            <w:r>
+              <w:rPr>
+                <w:noProof/>
+                <w:webHidden/>
+              </w:rPr>
+              <w:fldChar w:fldCharType="end"/>
+            </w:r>
+          </w:hyperlink>
+        </w:p>
+        <w:p>
+          <w:pPr>
+            <w:pStyle w:val="TM3"/>
+            <w:tabs>
+              <w:tab w:val="left" w:pos="1320"/>
+              <w:tab w:val="right" w:leader="dot" w:pos="9062"/>
+            </w:tabs>
+            <w:rPr>
+              <w:rFonts w:eastAsiaTheme="minorEastAsia"/>
+              <w:noProof/>
+              <w:lang w:eastAsia="fr-CH"/>
+            </w:rPr>
+          </w:pPr>
+          <w:hyperlink w:anchor="_Toc126657103" w:history="1">
+            <w:r>
+              <w:rPr>
+                <w:rStyle w:val="Lienhypertexte"/>
+                <w:noProof/>
+              </w:rPr>
+              <w:t>1.4.5</w:t>
+            </w:r>
+            <w:r>
+              <w:rPr>
+                <w:rFonts w:eastAsiaTheme="minorEastAsia"/>
+                <w:noProof/>
+                <w:lang w:eastAsia="fr-CH"/>
+              </w:rPr>
+              <w:tab/>
+            </w:r>
+            <w:r>
+              <w:rPr>
+                <w:rStyle w:val="Lienhypertexte"/>
+                <w:noProof/>
+              </w:rPr>
+              <w:t>Migration serveur de fichiers et de partages</w:t>
+            </w:r>
+            <w:r>
+              <w:rPr>
+                <w:noProof/>
+                <w:webHidden/>
+              </w:rPr>
+              <w:tab/>
+            </w:r>
+            <w:r>
+              <w:rPr>
+                <w:noProof/>
+                <w:webHidden/>
+              </w:rPr>
+              <w:fldChar w:fldCharType="begin"/>
+            </w:r>
+            <w:r>
+              <w:rPr>
+                <w:noProof/>
+                <w:webHidden/>
+              </w:rPr>
+              <w:instrText xml:space="preserve"> PAGEREF _Toc126657103 \h </w:instrText>
+            </w:r>
+            <w:r>
+              <w:rPr>
+                <w:noProof/>
+                <w:webHidden/>
+              </w:rPr>
+            </w:r>
+            <w:r>
+              <w:rPr>
+                <w:noProof/>
+                <w:webHidden/>
+              </w:rPr>
+              <w:fldChar w:fldCharType="separate"/>
+            </w:r>
+            <w:r>
+              <w:rPr>
+                <w:noProof/>
+                <w:webHidden/>
+              </w:rPr>
+              <w:t>2</w:t>
+            </w:r>
+            <w:r>
+              <w:rPr>
+                <w:noProof/>
+                <w:webHidden/>
+              </w:rPr>
+              <w:fldChar w:fldCharType="end"/>
+            </w:r>
+          </w:hyperlink>
+        </w:p>
+        <w:p>
+          <w:pPr>
+            <w:pStyle w:val="TM2"/>
+            <w:tabs>
+              <w:tab w:val="left" w:pos="880"/>
+              <w:tab w:val="right" w:leader="dot" w:pos="9062"/>
+            </w:tabs>
+            <w:rPr>
+              <w:rFonts w:eastAsiaTheme="minorEastAsia"/>
+              <w:noProof/>
+              <w:lang w:eastAsia="fr-CH"/>
+            </w:rPr>
+          </w:pPr>
+          <w:hyperlink w:anchor="_Toc126657104" w:history="1">
+            <w:r>
+              <w:rPr>
+                <w:rStyle w:val="Lienhypertexte"/>
+                <w:noProof/>
+              </w:rPr>
+              <w:t>1.5</w:t>
+            </w:r>
+            <w:r>
+              <w:rPr>
+                <w:rFonts w:eastAsiaTheme="minorEastAsia"/>
+                <w:noProof/>
+                <w:lang w:eastAsia="fr-CH"/>
+              </w:rPr>
+              <w:tab/>
+            </w:r>
+            <w:r>
+              <w:rPr>
+                <w:rStyle w:val="Lienhypertexte"/>
+                <w:noProof/>
+              </w:rPr>
+              <w:t>Annexes</w:t>
+            </w:r>
+            <w:r>
+              <w:rPr>
+                <w:noProof/>
+                <w:webHidden/>
+              </w:rPr>
+              <w:tab/>
+            </w:r>
+            <w:r>
+              <w:rPr>
+                <w:noProof/>
+                <w:webHidden/>
+              </w:rPr>
+              <w:fldChar w:fldCharType="begin"/>
+            </w:r>
+            <w:r>
+              <w:rPr>
+                <w:noProof/>
+                <w:webHidden/>
+              </w:rPr>
+              <w:instrText xml:space="preserve"> PAGEREF _Toc126657104 \h </w:instrText>
+            </w:r>
+            <w:r>
+              <w:rPr>
+                <w:noProof/>
+                <w:webHidden/>
+              </w:rPr>
+            </w:r>
+            <w:r>
+              <w:rPr>
+                <w:noProof/>
+                <w:webHidden/>
+              </w:rPr>
+              <w:fldChar w:fldCharType="separate"/>
+            </w:r>
+            <w:r>
+              <w:rPr>
+                <w:noProof/>
+                <w:webHidden/>
+              </w:rPr>
+              <w:t>3</w:t>
+            </w:r>
+            <w:r>
+              <w:rPr>
+                <w:noProof/>
+                <w:webHidden/>
+              </w:rPr>
+              <w:fldChar w:fldCharType="end"/>
+            </w:r>
+          </w:hyperlink>
+        </w:p>
+        <w:p>
+          <w:pPr>
+            <w:pStyle w:val="TM3"/>
+            <w:tabs>
+              <w:tab w:val="left" w:pos="1320"/>
+              <w:tab w:val="right" w:leader="dot" w:pos="9062"/>
+            </w:tabs>
+            <w:rPr>
+              <w:rFonts w:eastAsiaTheme="minorEastAsia"/>
+              <w:noProof/>
+              <w:lang w:eastAsia="fr-CH"/>
+            </w:rPr>
+          </w:pPr>
+          <w:hyperlink w:anchor="_Toc126657105" w:history="1">
+            <w:r>
+              <w:rPr>
+                <w:rStyle w:val="Lienhypertexte"/>
+                <w:noProof/>
+              </w:rPr>
+              <w:t>1.5.1</w:t>
+            </w:r>
+            <w:r>
+              <w:rPr>
+                <w:rFonts w:eastAsiaTheme="minorEastAsia"/>
+                <w:noProof/>
+                <w:lang w:eastAsia="fr-CH"/>
+              </w:rPr>
+              <w:tab/>
+            </w:r>
+            <w:r>
+              <w:rPr>
+                <w:rStyle w:val="Lienhypertexte"/>
+                <w:noProof/>
+              </w:rPr>
+              <w:t>Liens</w:t>
+            </w:r>
+            <w:r>
+              <w:rPr>
+                <w:noProof/>
+                <w:webHidden/>
+              </w:rPr>
+              <w:tab/>
+            </w:r>
+            <w:r>
+              <w:rPr>
+                <w:noProof/>
+                <w:webHidden/>
+              </w:rPr>
+              <w:fldChar w:fldCharType="begin"/>
+            </w:r>
+            <w:r>
+              <w:rPr>
+                <w:noProof/>
+                <w:webHidden/>
+              </w:rPr>
+              <w:instrText xml:space="preserve"> PAGEREF _Toc126657105 \h </w:instrText>
+            </w:r>
+            <w:r>
+              <w:rPr>
+                <w:noProof/>
+                <w:webHidden/>
+              </w:rPr>
+            </w:r>
+            <w:r>
+              <w:rPr>
+                <w:noProof/>
+                <w:webHidden/>
+              </w:rPr>
+              <w:fldChar w:fldCharType="separate"/>
+            </w:r>
+            <w:r>
+              <w:rPr>
+                <w:noProof/>
+                <w:webHidden/>
+              </w:rPr>
+              <w:t>3</w:t>
             </w:r>
             <w:r>
               <w:rPr>
@@ -188,16 +1222,253 @@
     </w:p>
     <w:p>
       <w:pPr>
+        <w:pStyle w:val="Titre2"/>
+      </w:pPr>
+      <w:bookmarkStart w:id="2" w:name="_Toc126657094"/>
+      <w:r>
+        <w:lastRenderedPageBreak/>
+        <w:t>Migration-Upgrade hardware du serveur</w:t>
+      </w:r>
+      <w:bookmarkEnd w:id="2"/>
+    </w:p>
+    <w:p>
+      <w:r>
+        <w:t xml:space="preserve">Inventaire laissé par Tim Brown : </w:t>
+      </w:r>
+    </w:p>
+    <w:p>
+      <w:pPr>
+        <w:pStyle w:val="Paragraphedeliste"/>
+        <w:numPr>
+          <w:ilvl w:val="0"/>
+          <w:numId w:val="15"/>
+        </w:numPr>
+      </w:pPr>
+      <w:r>
+        <w:t xml:space="preserve">1x HP </w:t>
+      </w:r>
+      <w:proofErr w:type="spellStart"/>
+      <w:r>
+        <w:t>Proliant</w:t>
+      </w:r>
+      <w:proofErr w:type="spellEnd"/>
+      <w:r>
+        <w:t xml:space="preserve"> DL380 Gen5 (P/N : 433524-421)</w:t>
+      </w:r>
+    </w:p>
+    <w:p>
+      <w:pPr>
+        <w:pStyle w:val="Paragraphedeliste"/>
+        <w:numPr>
+          <w:ilvl w:val="0"/>
+          <w:numId w:val="16"/>
+        </w:numPr>
+      </w:pPr>
+      <w:proofErr w:type="gramStart"/>
+      <w:r>
+        <w:t>CPU:</w:t>
+      </w:r>
+      <w:proofErr w:type="gramEnd"/>
+      <w:r>
+        <w:t xml:space="preserve"> X5000/2.33 ; RAM: 2x2GO PC2-5300 ; HDD: 2x72GO SAS 15K ; Power : 2x800W ; RAID : P400/512MO</w:t>
+      </w:r>
+    </w:p>
+    <w:p>
+      <w:pPr>
+        <w:pStyle w:val="Titre2"/>
+      </w:pPr>
+      <w:bookmarkStart w:id="3" w:name="_Toc126657095"/>
+      <w:r>
+        <w:t>Migration du système d’exploitation du serveur</w:t>
+      </w:r>
+      <w:bookmarkEnd w:id="3"/>
+    </w:p>
+    <w:p>
+      <w:pPr>
+        <w:rPr>
+          <w:lang w:val="de-CH"/>
+        </w:rPr>
+      </w:pPr>
+      <w:r>
+        <w:rPr>
+          <w:b/>
+          <w:lang w:val="de-CH"/>
+        </w:rPr>
+        <w:t>OS</w:t>
+      </w:r>
+      <w:r>
+        <w:rPr>
+          <w:b/>
+          <w:lang w:val="de-CH"/>
+        </w:rPr>
+        <w:t xml:space="preserve"> </w:t>
+      </w:r>
+      <w:proofErr w:type="spellStart"/>
+      <w:r>
+        <w:rPr>
+          <w:b/>
+          <w:lang w:val="de-CH"/>
+        </w:rPr>
+        <w:t>actuel</w:t>
+      </w:r>
+      <w:proofErr w:type="spellEnd"/>
+      <w:r>
+        <w:rPr>
+          <w:b/>
+          <w:lang w:val="de-CH"/>
+        </w:rPr>
+        <w:t>:</w:t>
+      </w:r>
+      <w:r>
+        <w:rPr>
+          <w:lang w:val="de-CH"/>
+        </w:rPr>
+        <w:t xml:space="preserve"> Microsoft Windows Server 2003 Standard E</w:t>
+      </w:r>
+      <w:r>
+        <w:rPr>
+          <w:lang w:val="de-CH"/>
+        </w:rPr>
+        <w:t>dition</w:t>
+      </w:r>
+    </w:p>
+    <w:p>
+      <w:r>
+        <w:rPr>
+          <w:b/>
+        </w:rPr>
+        <w:t>OS désiré</w:t>
+      </w:r>
+      <w:r>
+        <w:t xml:space="preserve"> : Microsoft Windows Server 2019 </w:t>
+      </w:r>
+      <w:r>
+        <w:t>Standard Edition</w:t>
+      </w:r>
+    </w:p>
+    <w:p>
+      <w:pPr>
+        <w:pStyle w:val="Titre3"/>
+      </w:pPr>
+      <w:bookmarkStart w:id="4" w:name="_Toc126657096"/>
+      <w:r>
+        <w:t>Marche à suivre</w:t>
+      </w:r>
+      <w:bookmarkEnd w:id="4"/>
+    </w:p>
+    <w:p/>
+    <w:p>
+      <w:pPr>
+        <w:pStyle w:val="Titre2"/>
+      </w:pPr>
+      <w:bookmarkStart w:id="5" w:name="_Toc126657097"/>
+      <w:r>
+        <w:t>Migration des données du serveur</w:t>
+      </w:r>
+      <w:bookmarkEnd w:id="5"/>
+    </w:p>
+    <w:p/>
+    <w:p>
+      <w:pPr>
+        <w:pStyle w:val="Titre2"/>
+      </w:pPr>
+      <w:bookmarkStart w:id="6" w:name="_Toc126657098"/>
+      <w:r>
+        <w:t>Migration des services du serveur</w:t>
+      </w:r>
+      <w:bookmarkEnd w:id="6"/>
+    </w:p>
+    <w:p>
+      <w:pPr>
+        <w:pStyle w:val="Titre3"/>
+      </w:pPr>
+      <w:bookmarkStart w:id="7" w:name="_Toc126657099"/>
+      <w:r>
+        <w:t>Migration AD DS</w:t>
+      </w:r>
+      <w:bookmarkEnd w:id="7"/>
+    </w:p>
+    <w:p/>
+    <w:p>
+      <w:pPr>
+        <w:pStyle w:val="Titre3"/>
+      </w:pPr>
+      <w:bookmarkStart w:id="8" w:name="_Toc126657100"/>
+      <w:r>
+        <w:t>Migration DNS</w:t>
+      </w:r>
+      <w:bookmarkEnd w:id="8"/>
+    </w:p>
+    <w:p/>
+    <w:p>
+      <w:pPr>
+        <w:pStyle w:val="Titre3"/>
+      </w:pPr>
+      <w:bookmarkStart w:id="9" w:name="_Toc126657101"/>
+      <w:r>
+        <w:t>Migration DHCP</w:t>
+      </w:r>
+      <w:bookmarkEnd w:id="9"/>
+    </w:p>
+    <w:p/>
+    <w:p>
+      <w:pPr>
+        <w:pStyle w:val="Titre3"/>
+      </w:pPr>
+      <w:bookmarkStart w:id="10" w:name="_Toc126657102"/>
+      <w:r>
+        <w:t>Migration serveur d’impression</w:t>
+      </w:r>
+      <w:bookmarkEnd w:id="10"/>
+    </w:p>
+    <w:p/>
+    <w:p>
+      <w:pPr>
+        <w:pStyle w:val="Titre3"/>
+      </w:pPr>
+      <w:bookmarkStart w:id="11" w:name="_Toc126657103"/>
+      <w:r>
+        <w:t>Migration serveur de fichiers et de partages</w:t>
+      </w:r>
+      <w:bookmarkEnd w:id="11"/>
+    </w:p>
+    <w:p/>
+    <w:p>
+      <w:pPr>
+        <w:jc w:val="left"/>
         <w:rPr>
           <w:rFonts w:asciiTheme="majorHAnsi" w:eastAsiaTheme="majorEastAsia" w:hAnsiTheme="majorHAnsi" w:cstheme="majorBidi"/>
-          <w:color w:val="538135" w:themeColor="accent6" w:themeShade="BF"/>
-          <w:sz w:val="36"/>
-          <w:szCs w:val="32"/>
+          <w:color w:val="FFFFFF" w:themeColor="background1"/>
+          <w:sz w:val="28"/>
+          <w:szCs w:val="26"/>
         </w:rPr>
       </w:pPr>
-      <w:bookmarkStart w:id="1" w:name="_GoBack"/>
-      <w:bookmarkEnd w:id="1"/>
+      <w:r>
+        <w:br w:type="page"/>
+      </w:r>
     </w:p>
+    <w:p>
+      <w:pPr>
+        <w:pStyle w:val="Titre2"/>
+      </w:pPr>
+      <w:bookmarkStart w:id="12" w:name="_Toc126657104"/>
+      <w:r>
+        <w:lastRenderedPageBreak/>
+        <w:t>Annexes</w:t>
+      </w:r>
+      <w:bookmarkEnd w:id="12"/>
+    </w:p>
+    <w:p>
+      <w:pPr>
+        <w:pStyle w:val="Titre3"/>
+      </w:pPr>
+      <w:bookmarkStart w:id="13" w:name="_Toc126657105"/>
+      <w:r>
+        <w:t>Liens</w:t>
+      </w:r>
+      <w:bookmarkEnd w:id="13"/>
+    </w:p>
+    <w:p/>
     <w:sectPr>
       <w:headerReference w:type="default" r:id="rId8"/>
       <w:footerReference w:type="default" r:id="rId9"/>
@@ -607,7 +1878,7 @@
                               <w:color w:val="FFFFFF" w:themeColor="background1"/>
                               <w:lang w:val="fr-FR"/>
                             </w:rPr>
-                            <w:t>1</w:t>
+                            <w:t>2</w:t>
                           </w:r>
                           <w:r>
                             <w:rPr>
@@ -635,7 +1906,11 @@
         </mc:Choice>
         <mc:Fallback>
           <w:pict>
-            <v:shape w14:anchorId="6AA34A10" id="Zone de texte 221" o:spid="_x0000_s1027" type="#_x0000_t202" style="position:absolute;left:0;text-align:left;margin-left:20.6pt;margin-top:0;width:71.8pt;height:13.45pt;z-index:251659264;visibility:visible;mso-wrap-style:square;mso-width-percent:1000;mso-height-percent:0;mso-wrap-distance-left:9pt;mso-wrap-distance-top:0;mso-wrap-distance-right:9pt;mso-wrap-distance-bottom:0;mso-position-horizontal:right;mso-position-horizontal-relative:page;mso-position-vertical:center;mso-position-vertical-relative:top-margin-area;mso-width-percent:1000;mso-height-percent:0;mso-width-relative:right-margin-area;mso-height-relative:page;v-text-anchor:middle" o:gfxdata="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" o:allowincell="f" fillcolor="#f4b083 [1941]" stroked="f">
+            <v:shapetype w14:anchorId="6AA34A10" id="_x0000_t202" coordsize="21600,21600" o:spt="202" path="m,l,21600r21600,l21600,xe">
+              <v:stroke joinstyle="miter"/>
+              <v:path gradientshapeok="t" o:connecttype="rect"/>
+            </v:shapetype>
+            <v:shape id="Zone de texte 221" o:spid="_x0000_s1027" type="#_x0000_t202" style="position:absolute;left:0;text-align:left;margin-left:20.6pt;margin-top:0;width:71.8pt;height:13.45pt;z-index:251659264;visibility:visible;mso-wrap-style:square;mso-width-percent:1000;mso-height-percent:0;mso-wrap-distance-left:9pt;mso-wrap-distance-top:0;mso-wrap-distance-right:9pt;mso-wrap-distance-bottom:0;mso-position-horizontal:right;mso-position-horizontal-relative:page;mso-position-vertical:center;mso-position-vertical-relative:top-margin-area;mso-width-percent:1000;mso-height-percent:0;mso-width-relative:right-margin-area;mso-height-relative:page;v-text-anchor:middle" o:gfxdata="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" o:allowincell="f" fillcolor="#f4b083 [1941]" stroked="f">
               <v:textbox style="mso-fit-shape-to-text:t" inset=",0,,0">
                 <w:txbxContent>
                   <w:p>
@@ -660,7 +1935,7 @@
                         <w:color w:val="FFFFFF" w:themeColor="background1"/>
                         <w:lang w:val="fr-FR"/>
                       </w:rPr>
-                      <w:t>1</w:t>
+                      <w:t>2</w:t>
                     </w:r>
                     <w:r>
                       <w:rPr>
@@ -1004,6 +2279,119 @@
     </w:lvl>
   </w:abstractNum>
   <w:abstractNum w:abstractNumId="3" w15:restartNumberingAfterBreak="0">
+    <w:nsid w:val="19E05014"/>
+    <w:multiLevelType w:val="hybridMultilevel"/>
+    <w:tmpl w:val="CADAB5FA"/>
+    <w:lvl w:ilvl="0" w:tplc="100C000D">
+      <w:start w:val="1"/>
+      <w:numFmt w:val="bullet"/>
+      <w:lvlText w:val=""/>
+      <w:lvlJc w:val="left"/>
+      <w:pPr>
+        <w:ind w:left="1296" w:hanging="360"/>
+      </w:pPr>
+      <w:rPr>
+        <w:rFonts w:ascii="Wingdings" w:hAnsi="Wingdings" w:hint="default"/>
+      </w:rPr>
+    </w:lvl>
+    <w:lvl w:ilvl="1" w:tplc="100C0003" w:tentative="1">
+      <w:start w:val="1"/>
+      <w:numFmt w:val="bullet"/>
+      <w:lvlText w:val="o"/>
+      <w:lvlJc w:val="left"/>
+      <w:pPr>
+        <w:ind w:left="2016" w:hanging="360"/>
+      </w:pPr>
+      <w:rPr>
+        <w:rFonts w:ascii="Courier New" w:hAnsi="Courier New" w:cs="Courier New" w:hint="default"/>
+      </w:rPr>
+    </w:lvl>
+    <w:lvl w:ilvl="2" w:tplc="100C0005" w:tentative="1">
+      <w:start w:val="1"/>
+      <w:numFmt w:val="bullet"/>
+      <w:lvlText w:val=""/>
+      <w:lvlJc w:val="left"/>
+      <w:pPr>
+        <w:ind w:left="2736" w:hanging="360"/>
+      </w:pPr>
+      <w:rPr>
+        <w:rFonts w:ascii="Wingdings" w:hAnsi="Wingdings" w:hint="default"/>
+      </w:rPr>
+    </w:lvl>
+    <w:lvl w:ilvl="3" w:tplc="100C0001" w:tentative="1">
+      <w:start w:val="1"/>
+      <w:numFmt w:val="bullet"/>
+      <w:lvlText w:val=""/>
+      <w:lvlJc w:val="left"/>
+      <w:pPr>
+        <w:ind w:left="3456" w:hanging="360"/>
+      </w:pPr>
+      <w:rPr>
+        <w:rFonts w:ascii="Symbol" w:hAnsi="Symbol" w:hint="default"/>
+      </w:rPr>
+    </w:lvl>
+    <w:lvl w:ilvl="4" w:tplc="100C0003" w:tentative="1">
+      <w:start w:val="1"/>
+      <w:numFmt w:val="bullet"/>
+      <w:lvlText w:val="o"/>
+      <w:lvlJc w:val="left"/>
+      <w:pPr>
+        <w:ind w:left="4176" w:hanging="360"/>
+      </w:pPr>
+      <w:rPr>
+        <w:rFonts w:ascii="Courier New" w:hAnsi="Courier New" w:cs="Courier New" w:hint="default"/>
+      </w:rPr>
+    </w:lvl>
+    <w:lvl w:ilvl="5" w:tplc="100C0005" w:tentative="1">
+      <w:start w:val="1"/>
+      <w:numFmt w:val="bullet"/>
+      <w:lvlText w:val=""/>
+      <w:lvlJc w:val="left"/>
+      <w:pPr>
+        <w:ind w:left="4896" w:hanging="360"/>
+      </w:pPr>
+      <w:rPr>
+        <w:rFonts w:ascii="Wingdings" w:hAnsi="Wingdings" w:hint="default"/>
+      </w:rPr>
+    </w:lvl>
+    <w:lvl w:ilvl="6" w:tplc="100C0001" w:tentative="1">
+      <w:start w:val="1"/>
+      <w:numFmt w:val="bullet"/>
+      <w:lvlText w:val=""/>
+      <w:lvlJc w:val="left"/>
+      <w:pPr>
+        <w:ind w:left="5616" w:hanging="360"/>
+      </w:pPr>
+      <w:rPr>
+        <w:rFonts w:ascii="Symbol" w:hAnsi="Symbol" w:hint="default"/>
+      </w:rPr>
+    </w:lvl>
+    <w:lvl w:ilvl="7" w:tplc="100C0003" w:tentative="1">
+      <w:start w:val="1"/>
+      <w:numFmt w:val="bullet"/>
+      <w:lvlText w:val="o"/>
+      <w:lvlJc w:val="left"/>
+      <w:pPr>
+        <w:ind w:left="6336" w:hanging="360"/>
+      </w:pPr>
+      <w:rPr>
+        <w:rFonts w:ascii="Courier New" w:hAnsi="Courier New" w:cs="Courier New" w:hint="default"/>
+      </w:rPr>
+    </w:lvl>
+    <w:lvl w:ilvl="8" w:tplc="100C0005" w:tentative="1">
+      <w:start w:val="1"/>
+      <w:numFmt w:val="bullet"/>
+      <w:lvlText w:val=""/>
+      <w:lvlJc w:val="left"/>
+      <w:pPr>
+        <w:ind w:left="7056" w:hanging="360"/>
+      </w:pPr>
+      <w:rPr>
+        <w:rFonts w:ascii="Wingdings" w:hAnsi="Wingdings" w:hint="default"/>
+      </w:rPr>
+    </w:lvl>
+  </w:abstractNum>
+  <w:abstractNum w:abstractNumId="4" w15:restartNumberingAfterBreak="0">
     <w:nsid w:val="266C4997"/>
     <w:multiLevelType w:val="hybridMultilevel"/>
     <w:tmpl w:val="C5A6F9CA"/>
@@ -1116,7 +2504,7 @@
       </w:rPr>
     </w:lvl>
   </w:abstractNum>
-  <w:abstractNum w:abstractNumId="4" w15:restartNumberingAfterBreak="0">
+  <w:abstractNum w:abstractNumId="5" w15:restartNumberingAfterBreak="0">
     <w:nsid w:val="2A082146"/>
     <w:multiLevelType w:val="hybridMultilevel"/>
     <w:tmpl w:val="6DD04792"/>
@@ -1229,7 +2617,7 @@
       </w:rPr>
     </w:lvl>
   </w:abstractNum>
-  <w:abstractNum w:abstractNumId="5" w15:restartNumberingAfterBreak="0">
+  <w:abstractNum w:abstractNumId="6" w15:restartNumberingAfterBreak="0">
     <w:nsid w:val="2F396234"/>
     <w:multiLevelType w:val="hybridMultilevel"/>
     <w:tmpl w:val="721E4408"/>
@@ -1342,7 +2730,7 @@
       </w:rPr>
     </w:lvl>
   </w:abstractNum>
-  <w:abstractNum w:abstractNumId="6" w15:restartNumberingAfterBreak="0">
+  <w:abstractNum w:abstractNumId="7" w15:restartNumberingAfterBreak="0">
     <w:nsid w:val="31EA1659"/>
     <w:multiLevelType w:val="hybridMultilevel"/>
     <w:tmpl w:val="324029F0"/>
@@ -1455,7 +2843,7 @@
       </w:rPr>
     </w:lvl>
   </w:abstractNum>
-  <w:abstractNum w:abstractNumId="7" w15:restartNumberingAfterBreak="0">
+  <w:abstractNum w:abstractNumId="8" w15:restartNumberingAfterBreak="0">
     <w:nsid w:val="362F72FF"/>
     <w:multiLevelType w:val="hybridMultilevel"/>
     <w:tmpl w:val="4760C5F0"/>
@@ -1567,7 +2955,7 @@
       </w:rPr>
     </w:lvl>
   </w:abstractNum>
-  <w:abstractNum w:abstractNumId="8" w15:restartNumberingAfterBreak="0">
+  <w:abstractNum w:abstractNumId="9" w15:restartNumberingAfterBreak="0">
     <w:nsid w:val="3C41549E"/>
     <w:multiLevelType w:val="hybridMultilevel"/>
     <w:tmpl w:val="8730B0B2"/>
@@ -1680,7 +3068,7 @@
       </w:rPr>
     </w:lvl>
   </w:abstractNum>
-  <w:abstractNum w:abstractNumId="9" w15:restartNumberingAfterBreak="0">
+  <w:abstractNum w:abstractNumId="10" w15:restartNumberingAfterBreak="0">
     <w:nsid w:val="3C861BDC"/>
     <w:multiLevelType w:val="hybridMultilevel"/>
     <w:tmpl w:val="8F3EDDF2"/>
@@ -1793,7 +3181,7 @@
       </w:rPr>
     </w:lvl>
   </w:abstractNum>
-  <w:abstractNum w:abstractNumId="10" w15:restartNumberingAfterBreak="0">
+  <w:abstractNum w:abstractNumId="11" w15:restartNumberingAfterBreak="0">
     <w:nsid w:val="4E112DDA"/>
     <w:multiLevelType w:val="hybridMultilevel"/>
     <w:tmpl w:val="CC568860"/>
@@ -1906,7 +3294,7 @@
       </w:rPr>
     </w:lvl>
   </w:abstractNum>
-  <w:abstractNum w:abstractNumId="11" w15:restartNumberingAfterBreak="0">
+  <w:abstractNum w:abstractNumId="12" w15:restartNumberingAfterBreak="0">
     <w:nsid w:val="5FF91647"/>
     <w:multiLevelType w:val="hybridMultilevel"/>
     <w:tmpl w:val="3C864898"/>
@@ -2019,7 +3407,7 @@
       </w:rPr>
     </w:lvl>
   </w:abstractNum>
-  <w:abstractNum w:abstractNumId="12" w15:restartNumberingAfterBreak="0">
+  <w:abstractNum w:abstractNumId="13" w15:restartNumberingAfterBreak="0">
     <w:nsid w:val="60E1586E"/>
     <w:multiLevelType w:val="hybridMultilevel"/>
     <w:tmpl w:val="5C76A89A"/>
@@ -2132,7 +3520,120 @@
       </w:rPr>
     </w:lvl>
   </w:abstractNum>
-  <w:abstractNum w:abstractNumId="13" w15:restartNumberingAfterBreak="0">
+  <w:abstractNum w:abstractNumId="14" w15:restartNumberingAfterBreak="0">
+    <w:nsid w:val="64887E62"/>
+    <w:multiLevelType w:val="hybridMultilevel"/>
+    <w:tmpl w:val="75CA443E"/>
+    <w:lvl w:ilvl="0" w:tplc="100C0001">
+      <w:start w:val="1"/>
+      <w:numFmt w:val="bullet"/>
+      <w:lvlText w:val=""/>
+      <w:lvlJc w:val="left"/>
+      <w:pPr>
+        <w:ind w:left="720" w:hanging="360"/>
+      </w:pPr>
+      <w:rPr>
+        <w:rFonts w:ascii="Symbol" w:hAnsi="Symbol" w:hint="default"/>
+      </w:rPr>
+    </w:lvl>
+    <w:lvl w:ilvl="1" w:tplc="100C0003" w:tentative="1">
+      <w:start w:val="1"/>
+      <w:numFmt w:val="bullet"/>
+      <w:lvlText w:val="o"/>
+      <w:lvlJc w:val="left"/>
+      <w:pPr>
+        <w:ind w:left="1440" w:hanging="360"/>
+      </w:pPr>
+      <w:rPr>
+        <w:rFonts w:ascii="Courier New" w:hAnsi="Courier New" w:cs="Courier New" w:hint="default"/>
+      </w:rPr>
+    </w:lvl>
+    <w:lvl w:ilvl="2" w:tplc="100C0005" w:tentative="1">
+      <w:start w:val="1"/>
+      <w:numFmt w:val="bullet"/>
+      <w:lvlText w:val=""/>
+      <w:lvlJc w:val="left"/>
+      <w:pPr>
+        <w:ind w:left="2160" w:hanging="360"/>
+      </w:pPr>
+      <w:rPr>
+        <w:rFonts w:ascii="Wingdings" w:hAnsi="Wingdings" w:hint="default"/>
+      </w:rPr>
+    </w:lvl>
+    <w:lvl w:ilvl="3" w:tplc="100C0001" w:tentative="1">
+      <w:start w:val="1"/>
+      <w:numFmt w:val="bullet"/>
+      <w:lvlText w:val=""/>
+      <w:lvlJc w:val="left"/>
+      <w:pPr>
+        <w:ind w:left="2880" w:hanging="360"/>
+      </w:pPr>
+      <w:rPr>
+        <w:rFonts w:ascii="Symbol" w:hAnsi="Symbol" w:hint="default"/>
+      </w:rPr>
+    </w:lvl>
+    <w:lvl w:ilvl="4" w:tplc="100C0003" w:tentative="1">
+      <w:start w:val="1"/>
+      <w:numFmt w:val="bullet"/>
+      <w:lvlText w:val="o"/>
+      <w:lvlJc w:val="left"/>
+      <w:pPr>
+        <w:ind w:left="3600" w:hanging="360"/>
+      </w:pPr>
+      <w:rPr>
+        <w:rFonts w:ascii="Courier New" w:hAnsi="Courier New" w:cs="Courier New" w:hint="default"/>
+      </w:rPr>
+    </w:lvl>
+    <w:lvl w:ilvl="5" w:tplc="100C0005" w:tentative="1">
+      <w:start w:val="1"/>
+      <w:numFmt w:val="bullet"/>
+      <w:lvlText w:val=""/>
+      <w:lvlJc w:val="left"/>
+      <w:pPr>
+        <w:ind w:left="4320" w:hanging="360"/>
+      </w:pPr>
+      <w:rPr>
+        <w:rFonts w:ascii="Wingdings" w:hAnsi="Wingdings" w:hint="default"/>
+      </w:rPr>
+    </w:lvl>
+    <w:lvl w:ilvl="6" w:tplc="100C0001" w:tentative="1">
+      <w:start w:val="1"/>
+      <w:numFmt w:val="bullet"/>
+      <w:lvlText w:val=""/>
+      <w:lvlJc w:val="left"/>
+      <w:pPr>
+        <w:ind w:left="5040" w:hanging="360"/>
+      </w:pPr>
+      <w:rPr>
+        <w:rFonts w:ascii="Symbol" w:hAnsi="Symbol" w:hint="default"/>
+      </w:rPr>
+    </w:lvl>
+    <w:lvl w:ilvl="7" w:tplc="100C0003" w:tentative="1">
+      <w:start w:val="1"/>
+      <w:numFmt w:val="bullet"/>
+      <w:lvlText w:val="o"/>
+      <w:lvlJc w:val="left"/>
+      <w:pPr>
+        <w:ind w:left="5760" w:hanging="360"/>
+      </w:pPr>
+      <w:rPr>
+        <w:rFonts w:ascii="Courier New" w:hAnsi="Courier New" w:cs="Courier New" w:hint="default"/>
+      </w:rPr>
+    </w:lvl>
+    <w:lvl w:ilvl="8" w:tplc="100C0005" w:tentative="1">
+      <w:start w:val="1"/>
+      <w:numFmt w:val="bullet"/>
+      <w:lvlText w:val=""/>
+      <w:lvlJc w:val="left"/>
+      <w:pPr>
+        <w:ind w:left="6480" w:hanging="360"/>
+      </w:pPr>
+      <w:rPr>
+        <w:rFonts w:ascii="Wingdings" w:hAnsi="Wingdings" w:hint="default"/>
+      </w:rPr>
+    </w:lvl>
+  </w:abstractNum>
+  <w:abstractNum w:abstractNumId="15" w15:restartNumberingAfterBreak="0">
     <w:nsid w:val="7CEB0AC1"/>
     <w:multiLevelType w:val="hybridMultilevel"/>
     <w:tmpl w:val="ABD8F9B2"/>
@@ -2249,42 +3750,48 @@
     <w:abstractNumId w:val="1"/>
   </w:num>
   <w:num w:numId="2">
-    <w:abstractNumId w:val="10"/>
+    <w:abstractNumId w:val="11"/>
   </w:num>
   <w:num w:numId="3">
-    <w:abstractNumId w:val="5"/>
+    <w:abstractNumId w:val="6"/>
   </w:num>
   <w:num w:numId="4">
-    <w:abstractNumId w:val="12"/>
+    <w:abstractNumId w:val="13"/>
   </w:num>
   <w:num w:numId="5">
     <w:abstractNumId w:val="0"/>
   </w:num>
   <w:num w:numId="6">
-    <w:abstractNumId w:val="11"/>
+    <w:abstractNumId w:val="12"/>
   </w:num>
   <w:num w:numId="7">
     <w:abstractNumId w:val="2"/>
   </w:num>
   <w:num w:numId="8">
+    <w:abstractNumId w:val="8"/>
+  </w:num>
+  <w:num w:numId="9">
+    <w:abstractNumId w:val="10"/>
+  </w:num>
+  <w:num w:numId="10">
+    <w:abstractNumId w:val="9"/>
+  </w:num>
+  <w:num w:numId="11">
     <w:abstractNumId w:val="7"/>
   </w:num>
-  <w:num w:numId="9">
-    <w:abstractNumId w:val="9"/>
-  </w:num>
-  <w:num w:numId="10">
-    <w:abstractNumId w:val="8"/>
-  </w:num>
-  <w:num w:numId="11">
-    <w:abstractNumId w:val="6"/>
-  </w:num>
   <w:num w:numId="12">
-    <w:abstractNumId w:val="13"/>
+    <w:abstractNumId w:val="15"/>
   </w:num>
   <w:num w:numId="13">
+    <w:abstractNumId w:val="5"/>
+  </w:num>
+  <w:num w:numId="14">
     <w:abstractNumId w:val="4"/>
   </w:num>
-  <w:num w:numId="14">
+  <w:num w:numId="15">
+    <w:abstractNumId w:val="14"/>
+  </w:num>
+  <w:num w:numId="16">
     <w:abstractNumId w:val="3"/>
   </w:num>
 </w:numbering>
@@ -3522,7 +5029,7 @@
 </file>
 
 <file path=customXml/itemProps1.xml><?xml version="1.0" encoding="utf-8"?>
-<ds:datastoreItem xmlns:ds="http://schemas.openxmlformats.org/officeDocument/2006/customXml" ds:itemID="{90DFCA89-D48E-47CB-B7C6-CB40A5075953}">
+<ds:datastoreItem xmlns:ds="http://schemas.openxmlformats.org/officeDocument/2006/customXml" ds:itemID="{CC9B0C59-D9DB-458F-811A-086F6EAE7282}">
   <ds:schemaRefs>
     <ds:schemaRef ds:uri="http://schemas.openxmlformats.org/officeDocument/2006/bibliography"/>
   </ds:schemaRefs>

</xml_diff>

<commit_message>
update docs 2 et 3
</commit_message>
<xml_diff>
--- a/activité 2/Documentation Activité 2.docx
+++ b/activité 2/Documentation Activité 2.docx
@@ -2154,8 +2154,6 @@
           <w:szCs w:val="32"/>
         </w:rPr>
       </w:pPr>
-      <w:bookmarkStart w:id="1" w:name="_GoBack"/>
-      <w:bookmarkEnd w:id="1"/>
       <w:r>
         <w:rPr>
           <w:rFonts w:asciiTheme="majorHAnsi" w:eastAsiaTheme="majorEastAsia" w:hAnsiTheme="majorHAnsi" w:cstheme="majorBidi"/>
@@ -2170,7 +2168,7 @@
       <w:pPr>
         <w:pStyle w:val="Titre2"/>
       </w:pPr>
-      <w:bookmarkStart w:id="2" w:name="_Toc126657547"/>
+      <w:bookmarkStart w:id="1" w:name="_Toc126657547"/>
       <w:r>
         <w:lastRenderedPageBreak/>
         <w:t>Changement</w:t>
@@ -2178,7 +2176,7 @@
       <w:r>
         <w:t xml:space="preserve"> hardware du serveur</w:t>
       </w:r>
-      <w:bookmarkEnd w:id="2"/>
+      <w:bookmarkEnd w:id="1"/>
     </w:p>
     <w:p>
       <w:r>
@@ -2226,31 +2224,31 @@
       <w:pPr>
         <w:pStyle w:val="Titre3"/>
       </w:pPr>
-      <w:bookmarkStart w:id="3" w:name="_Toc126657548"/>
+      <w:bookmarkStart w:id="2" w:name="_Toc126657548"/>
       <w:r>
         <w:t>Choix du nouveau matériel</w:t>
+      </w:r>
+      <w:bookmarkEnd w:id="2"/>
+    </w:p>
+    <w:p>
+      <w:pPr>
+        <w:pStyle w:val="Titre3"/>
+      </w:pPr>
+      <w:bookmarkStart w:id="3" w:name="_Toc126657549"/>
+      <w:r>
+        <w:t>Justification financière</w:t>
       </w:r>
       <w:bookmarkEnd w:id="3"/>
     </w:p>
     <w:p>
       <w:pPr>
-        <w:pStyle w:val="Titre3"/>
-      </w:pPr>
-      <w:bookmarkStart w:id="4" w:name="_Toc126657549"/>
-      <w:r>
-        <w:t>Justification financière</w:t>
-      </w:r>
-      <w:bookmarkEnd w:id="4"/>
-    </w:p>
-    <w:p>
-      <w:pPr>
         <w:pStyle w:val="Titre2"/>
       </w:pPr>
-      <w:bookmarkStart w:id="5" w:name="_Toc126657550"/>
+      <w:bookmarkStart w:id="4" w:name="_Toc126657550"/>
       <w:r>
         <w:t>Migration du système d’exploitation du serveur</w:t>
       </w:r>
-      <w:bookmarkEnd w:id="5"/>
+      <w:bookmarkEnd w:id="4"/>
     </w:p>
     <w:p>
       <w:pPr>
@@ -2273,6 +2271,7 @@
         <w:t xml:space="preserve"> </w:t>
       </w:r>
       <w:proofErr w:type="spellStart"/>
+      <w:proofErr w:type="gramStart"/>
       <w:r>
         <w:rPr>
           <w:b/>
@@ -2286,8 +2285,17 @@
           <w:b/>
           <w:lang w:val="de-CH"/>
         </w:rPr>
+        <w:t xml:space="preserve"> </w:t>
+      </w:r>
+      <w:bookmarkStart w:id="5" w:name="_GoBack"/>
+      <w:bookmarkEnd w:id="5"/>
+      <w:r>
+        <w:rPr>
+          <w:lang w:val="de-CH"/>
+        </w:rPr>
         <w:t>:</w:t>
       </w:r>
+      <w:proofErr w:type="gramEnd"/>
       <w:r>
         <w:rPr>
           <w:lang w:val="de-CH"/>
@@ -6127,7 +6135,7 @@
 </file>
 
 <file path=customXml/itemProps1.xml><?xml version="1.0" encoding="utf-8"?>
-<ds:datastoreItem xmlns:ds="http://schemas.openxmlformats.org/officeDocument/2006/customXml" ds:itemID="{1F5E0C49-CA42-4FC6-AADB-323658B7F0A3}">
+<ds:datastoreItem xmlns:ds="http://schemas.openxmlformats.org/officeDocument/2006/customXml" ds:itemID="{3381AF66-9C50-48F3-BCAE-E296A98B2CFF}">
   <ds:schemaRefs>
     <ds:schemaRef ds:uri="http://schemas.openxmlformats.org/officeDocument/2006/bibliography"/>
   </ds:schemaRefs>

</xml_diff>

<commit_message>
Update Documentation Activité 2.docx
</commit_message>
<xml_diff>
--- a/activité 2/Documentation Activité 2.docx
+++ b/activité 2/Documentation Activité 2.docx
@@ -2373,22 +2373,19 @@
       </w:r>
       <w:bookmarkEnd w:id="7"/>
     </w:p>
+    <w:p/>
     <w:p>
-      <w:bookmarkStart w:id="8" w:name="_GoBack"/>
+      <w:pPr>
+        <w:pStyle w:val="Titre3"/>
+      </w:pPr>
+      <w:bookmarkStart w:id="8" w:name="_Toc127860660"/>
+      <w:r>
+        <w:t>Méthode 2</w:t>
+      </w:r>
+      <w:r>
+        <w:t> :</w:t>
+      </w:r>
       <w:bookmarkEnd w:id="8"/>
-    </w:p>
-    <w:p>
-      <w:pPr>
-        <w:pStyle w:val="Titre3"/>
-      </w:pPr>
-      <w:bookmarkStart w:id="9" w:name="_Toc127860660"/>
-      <w:r>
-        <w:t>Méthode 2</w:t>
-      </w:r>
-      <w:r>
-        <w:t> :</w:t>
-      </w:r>
-      <w:bookmarkEnd w:id="9"/>
       <w:r>
         <w:t xml:space="preserve"> </w:t>
       </w:r>
@@ -2398,16 +2395,19 @@
       <w:pPr>
         <w:pStyle w:val="Titre3"/>
       </w:pPr>
-      <w:bookmarkStart w:id="10" w:name="_Toc127860661"/>
+      <w:bookmarkStart w:id="9" w:name="_Toc127860661"/>
       <w:r>
         <w:t>Méthode 3</w:t>
       </w:r>
       <w:r>
         <w:t> :</w:t>
       </w:r>
-      <w:bookmarkEnd w:id="10"/>
+      <w:bookmarkEnd w:id="9"/>
       <w:r>
         <w:t xml:space="preserve"> </w:t>
+      </w:r>
+      <w:r>
+        <w:t>Utilisation solution 3rd party software</w:t>
       </w:r>
     </w:p>
     <w:p/>
@@ -2415,111 +2415,111 @@
       <w:pPr>
         <w:pStyle w:val="Titre3"/>
       </w:pPr>
-      <w:bookmarkStart w:id="11" w:name="_Toc127860662"/>
+      <w:bookmarkStart w:id="10" w:name="_Toc127860662"/>
       <w:r>
         <w:t>Choix de la méthode</w:t>
       </w:r>
-      <w:bookmarkEnd w:id="11"/>
+      <w:bookmarkEnd w:id="10"/>
     </w:p>
     <w:p/>
     <w:p>
       <w:pPr>
         <w:pStyle w:val="Titre3"/>
       </w:pPr>
-      <w:bookmarkStart w:id="12" w:name="_Toc127860663"/>
+      <w:bookmarkStart w:id="11" w:name="_Toc127860663"/>
       <w:r>
         <w:t>Marche à suivre</w:t>
+      </w:r>
+      <w:bookmarkEnd w:id="11"/>
+    </w:p>
+    <w:p>
+      <w:pPr>
+        <w:pStyle w:val="Titre4"/>
+      </w:pPr>
+      <w:r>
+        <w:t>NTFS, Partage</w:t>
+      </w:r>
+    </w:p>
+    <w:p>
+      <w:pPr>
+        <w:pStyle w:val="Titre4"/>
+      </w:pPr>
+      <w:r>
+        <w:t>Scripts</w:t>
+      </w:r>
+    </w:p>
+    <w:p>
+      <w:pPr>
+        <w:pStyle w:val="Titre2"/>
+      </w:pPr>
+      <w:bookmarkStart w:id="12" w:name="_Toc127860664"/>
+      <w:r>
+        <w:t>Migration des services du serveur</w:t>
       </w:r>
       <w:bookmarkEnd w:id="12"/>
     </w:p>
     <w:p>
       <w:pPr>
-        <w:pStyle w:val="Titre4"/>
-      </w:pPr>
-      <w:r>
-        <w:t>NTFS, Partage</w:t>
-      </w:r>
-    </w:p>
-    <w:p>
-      <w:pPr>
-        <w:pStyle w:val="Titre4"/>
-      </w:pPr>
-      <w:r>
-        <w:t>Scripts</w:t>
-      </w:r>
-    </w:p>
-    <w:p>
-      <w:pPr>
-        <w:pStyle w:val="Titre2"/>
-      </w:pPr>
-      <w:bookmarkStart w:id="13" w:name="_Toc127860664"/>
-      <w:r>
-        <w:t>Migration des services du serveur</w:t>
+        <w:pStyle w:val="Titre3"/>
+      </w:pPr>
+      <w:bookmarkStart w:id="13" w:name="_Toc127860665"/>
+      <w:r>
+        <w:t>Méthode 1</w:t>
+      </w:r>
+      <w:r>
+        <w:t> : Basculement de l’ancien serveur au nouveau serveur</w:t>
       </w:r>
       <w:bookmarkEnd w:id="13"/>
     </w:p>
     <w:p>
-      <w:pPr>
-        <w:pStyle w:val="Titre3"/>
-      </w:pPr>
-      <w:bookmarkStart w:id="14" w:name="_Toc127860665"/>
-      <w:r>
-        <w:t>Méthode 1</w:t>
-      </w:r>
-      <w:r>
-        <w:t> : Basculement de l’ancien serveur au nouveau serveur</w:t>
-      </w:r>
-      <w:bookmarkEnd w:id="14"/>
+      <w:r>
+        <w:t xml:space="preserve">Une première méthode consiste à acquérir un nouveau serveur et installer Windows Server 2019 dessus. Ceci, en gardant l’ancien serveur actif, bien entendu. Puis petit à petit, basculer chaque service de l’ancien serveur au nouveau jusqu’à ne plus avoir besoin de l’ancien serveur, le rétrograder et </w:t>
+      </w:r>
+      <w:r>
+        <w:t xml:space="preserve">le remettre à zéro pour ne plus s’en servir. </w:t>
+      </w:r>
     </w:p>
     <w:p>
-      <w:r>
-        <w:t xml:space="preserve">Une première méthode consiste à acquérir un nouveau serveur et installer Windows Server 2019 dessus. Ceci, en gardant l’ancien serveur actif, bien entendu. Puis petit à petit, basculer chaque service de l’ancien serveur au nouveau jusqu’à ne plus avoir besoin de l’ancien serveur, le rétrograder et </w:t>
-      </w:r>
-      <w:r>
-        <w:t xml:space="preserve">le remettre à zéro pour ne plus s’en servir. </w:t>
-      </w:r>
-    </w:p>
-    <w:p>
       <w:pPr>
         <w:pStyle w:val="Titre3"/>
       </w:pPr>
-      <w:bookmarkStart w:id="15" w:name="_Toc127860666"/>
+      <w:bookmarkStart w:id="14" w:name="_Toc127860666"/>
       <w:r>
         <w:t>Méthode 2</w:t>
       </w:r>
       <w:r>
         <w:t> : Mise à jour de l’ancien serveur par étape</w:t>
       </w:r>
-      <w:bookmarkEnd w:id="15"/>
+      <w:bookmarkEnd w:id="14"/>
     </w:p>
     <w:p/>
     <w:p>
       <w:pPr>
         <w:pStyle w:val="Titre3"/>
       </w:pPr>
-      <w:bookmarkStart w:id="16" w:name="_Toc127860667"/>
+      <w:bookmarkStart w:id="15" w:name="_Toc127860667"/>
       <w:r>
         <w:lastRenderedPageBreak/>
         <w:t>Choix de la méthode</w:t>
+      </w:r>
+      <w:bookmarkEnd w:id="15"/>
+    </w:p>
+    <w:p>
+      <w:r>
+        <w:t xml:space="preserve">La méthode 1 est donc la méthode retenue pour la migration des services. On part du principe que si on migre, on remet tout à neuf y compris le matériel. Ceci permet d’éviter une obsolescence précoce et d’assurer une meilleure sécurité de notre serveur. </w:t>
+      </w:r>
+    </w:p>
+    <w:p>
+      <w:pPr>
+        <w:pStyle w:val="Titre3"/>
+      </w:pPr>
+      <w:bookmarkStart w:id="16" w:name="_Toc127860668"/>
+      <w:r>
+        <w:t>Migration AD DS</w:t>
       </w:r>
       <w:bookmarkEnd w:id="16"/>
     </w:p>
     <w:p>
-      <w:r>
-        <w:t xml:space="preserve">La méthode 1 est donc la méthode retenue pour la migration des services. On part du principe que si on migre, on remet tout à neuf y compris le matériel. Ceci permet d’éviter une obsolescence précoce et d’assurer une meilleure sécurité de notre serveur. </w:t>
-      </w:r>
-    </w:p>
-    <w:p>
-      <w:pPr>
-        <w:pStyle w:val="Titre3"/>
-      </w:pPr>
-      <w:bookmarkStart w:id="17" w:name="_Toc127860668"/>
-      <w:r>
-        <w:t>Migration AD DS</w:t>
-      </w:r>
-      <w:bookmarkEnd w:id="17"/>
-    </w:p>
-    <w:p>
       <w:pPr>
         <w:pStyle w:val="Titre4"/>
       </w:pPr>
@@ -2532,9 +2532,20 @@
       <w:pPr>
         <w:pStyle w:val="Titre3"/>
       </w:pPr>
-      <w:bookmarkStart w:id="18" w:name="_Toc127860669"/>
+      <w:bookmarkStart w:id="17" w:name="_Toc127860669"/>
       <w:r>
         <w:t>Migration DNS</w:t>
+      </w:r>
+      <w:bookmarkEnd w:id="17"/>
+    </w:p>
+    <w:p/>
+    <w:p>
+      <w:pPr>
+        <w:pStyle w:val="Titre3"/>
+      </w:pPr>
+      <w:bookmarkStart w:id="18" w:name="_Toc127860670"/>
+      <w:r>
+        <w:t>Migration DHCP</w:t>
       </w:r>
       <w:bookmarkEnd w:id="18"/>
     </w:p>
@@ -2543,51 +2554,40 @@
       <w:pPr>
         <w:pStyle w:val="Titre3"/>
       </w:pPr>
-      <w:bookmarkStart w:id="19" w:name="_Toc127860670"/>
-      <w:r>
-        <w:t>Migration DHCP</w:t>
+      <w:bookmarkStart w:id="19" w:name="_Toc127860671"/>
+      <w:r>
+        <w:t>Migration serveur d’impression</w:t>
       </w:r>
       <w:bookmarkEnd w:id="19"/>
+    </w:p>
+    <w:p>
+      <w:pPr>
+        <w:pStyle w:val="Titre4"/>
+      </w:pPr>
+      <w:r>
+        <w:t>Installation des imprimantes</w:t>
+      </w:r>
     </w:p>
     <w:p/>
     <w:p>
       <w:pPr>
         <w:pStyle w:val="Titre3"/>
       </w:pPr>
-      <w:bookmarkStart w:id="20" w:name="_Toc127860671"/>
-      <w:r>
-        <w:t>Migration serveur d’impression</w:t>
+      <w:bookmarkStart w:id="20" w:name="_Toc127860672"/>
+      <w:r>
+        <w:t>Migration serveur de fichiers et de partages</w:t>
       </w:r>
       <w:bookmarkEnd w:id="20"/>
     </w:p>
     <w:p>
       <w:pPr>
-        <w:pStyle w:val="Titre4"/>
-      </w:pPr>
-      <w:r>
-        <w:t>Installation des imprimantes</w:t>
-      </w:r>
-    </w:p>
-    <w:p/>
-    <w:p>
-      <w:pPr>
-        <w:pStyle w:val="Titre3"/>
-      </w:pPr>
-      <w:bookmarkStart w:id="21" w:name="_Toc127860672"/>
-      <w:r>
-        <w:t>Migration serveur de fichiers et de partages</w:t>
+        <w:pStyle w:val="Titre2"/>
+      </w:pPr>
+      <w:bookmarkStart w:id="21" w:name="_Toc127860673"/>
+      <w:r>
+        <w:t>Rétrogradation du Serveur 2003</w:t>
       </w:r>
       <w:bookmarkEnd w:id="21"/>
-    </w:p>
-    <w:p>
-      <w:pPr>
-        <w:pStyle w:val="Titre2"/>
-      </w:pPr>
-      <w:bookmarkStart w:id="22" w:name="_Toc127860673"/>
-      <w:r>
-        <w:t>Rétrogradation du Serveur 2003</w:t>
-      </w:r>
-      <w:bookmarkEnd w:id="22"/>
     </w:p>
     <w:p/>
     <w:p>
@@ -2608,27 +2608,39 @@
       <w:pPr>
         <w:pStyle w:val="Titre2"/>
       </w:pPr>
-      <w:bookmarkStart w:id="23" w:name="_Toc127860674"/>
-      <w:r>
-        <w:lastRenderedPageBreak/>
+      <w:bookmarkStart w:id="22" w:name="_Toc127860674"/>
+      <w:r>
         <w:t>Annexes</w:t>
+      </w:r>
+      <w:bookmarkEnd w:id="22"/>
+    </w:p>
+    <w:p>
+      <w:pPr>
+        <w:pStyle w:val="Titre3"/>
+      </w:pPr>
+      <w:bookmarkStart w:id="23" w:name="_Toc127860675"/>
+      <w:r>
+        <w:t>Liens</w:t>
       </w:r>
       <w:bookmarkEnd w:id="23"/>
     </w:p>
     <w:p>
-      <w:pPr>
-        <w:pStyle w:val="Titre3"/>
-      </w:pPr>
-      <w:bookmarkStart w:id="24" w:name="_Toc127860675"/>
-      <w:r>
-        <w:t>Liens</w:t>
-      </w:r>
+      <w:hyperlink r:id="rId8" w:history="1">
+        <w:r>
+          <w:rPr>
+            <w:rStyle w:val="Lienhypertexte"/>
+          </w:rPr>
+          <w:t>https://www.zinstall.com/fr/products/winserv-windows-server-migration</w:t>
+        </w:r>
+      </w:hyperlink>
+    </w:p>
+    <w:p>
+      <w:bookmarkStart w:id="24" w:name="_GoBack"/>
       <w:bookmarkEnd w:id="24"/>
     </w:p>
-    <w:p/>
     <w:sectPr>
-      <w:headerReference w:type="default" r:id="rId8"/>
-      <w:footerReference w:type="default" r:id="rId9"/>
+      <w:headerReference w:type="default" r:id="rId9"/>
+      <w:footerReference w:type="default" r:id="rId10"/>
       <w:pgSz w:w="11906" w:h="16838"/>
       <w:pgMar w:top="1417" w:right="1417" w:bottom="1417" w:left="1417" w:header="708" w:footer="708" w:gutter="0"/>
       <w:cols w:space="708"/>
@@ -3035,7 +3047,7 @@
                               <w:color w:val="FFFFFF" w:themeColor="background1"/>
                               <w:lang w:val="fr-FR"/>
                             </w:rPr>
-                            <w:t>2</w:t>
+                            <w:t>4</w:t>
                           </w:r>
                           <w:r>
                             <w:rPr>
@@ -3092,7 +3104,7 @@
                         <w:color w:val="FFFFFF" w:themeColor="background1"/>
                         <w:lang w:val="fr-FR"/>
                       </w:rPr>
-                      <w:t>2</w:t>
+                      <w:t>4</w:t>
                     </w:r>
                     <w:r>
                       <w:rPr>
@@ -6186,7 +6198,7 @@
 </file>
 
 <file path=customXml/itemProps1.xml><?xml version="1.0" encoding="utf-8"?>
-<ds:datastoreItem xmlns:ds="http://schemas.openxmlformats.org/officeDocument/2006/customXml" ds:itemID="{B8A599B1-0709-4449-8B69-C89BBECD0207}">
+<ds:datastoreItem xmlns:ds="http://schemas.openxmlformats.org/officeDocument/2006/customXml" ds:itemID="{4DE978C9-3F70-4F7D-9745-88E2A403DDD8}">
   <ds:schemaRefs>
     <ds:schemaRef ds:uri="http://schemas.openxmlformats.org/officeDocument/2006/bibliography"/>
   </ds:schemaRefs>

</xml_diff>

<commit_message>
update document activité 2 + création pdf
</commit_message>
<xml_diff>
--- a/activité 2/Documentation Activité 2.docx
+++ b/activité 2/Documentation Activité 2.docx
@@ -659,8 +659,6 @@
               <w:fldChar w:fldCharType="end"/>
             </w:r>
           </w:hyperlink>
-          <w:bookmarkStart w:id="1" w:name="_GoBack"/>
-          <w:bookmarkEnd w:id="1"/>
         </w:p>
         <w:p>
           <w:pPr>
@@ -2514,7 +2512,7 @@
       <w:pPr>
         <w:pStyle w:val="Titre2"/>
       </w:pPr>
-      <w:bookmarkStart w:id="2" w:name="_Toc128564355"/>
+      <w:bookmarkStart w:id="1" w:name="_Toc128564355"/>
       <w:r>
         <w:lastRenderedPageBreak/>
         <w:t>Changement</w:t>
@@ -2522,7 +2520,7 @@
       <w:r>
         <w:t xml:space="preserve"> hardware du serveur</w:t>
       </w:r>
-      <w:bookmarkEnd w:id="2"/>
+      <w:bookmarkEnd w:id="1"/>
     </w:p>
     <w:p>
       <w:r>
@@ -2579,11 +2577,11 @@
       <w:pPr>
         <w:pStyle w:val="Titre3"/>
       </w:pPr>
-      <w:bookmarkStart w:id="3" w:name="_Toc128564356"/>
+      <w:bookmarkStart w:id="2" w:name="_Toc128564356"/>
       <w:r>
         <w:t>Choix du nouveau matériel</w:t>
       </w:r>
-      <w:bookmarkEnd w:id="3"/>
+      <w:bookmarkEnd w:id="2"/>
     </w:p>
     <w:p>
       <w:r>
@@ -2662,14 +2660,6 @@
       </w:r>
     </w:p>
     <w:p>
-      <w:pPr>
-        <w:rPr>
-          <w:rFonts w:cstheme="minorHAnsi"/>
-          <w:color w:val="333333"/>
-          <w:shd w:val="clear" w:color="auto" w:fill="FFFFFF"/>
-          <w:lang w:val="de-CH"/>
-        </w:rPr>
-      </w:pPr>
       <w:r>
         <w:rPr>
           <w:rFonts w:cstheme="minorHAnsi"/>
@@ -2697,11 +2687,92 @@
       <w:pPr>
         <w:pStyle w:val="Titre3"/>
       </w:pPr>
-      <w:bookmarkStart w:id="4" w:name="_Toc128564357"/>
+      <w:r>
+        <w:t>Justification technique</w:t>
+      </w:r>
+    </w:p>
+    <w:p>
+      <w:pPr>
+        <w:rPr>
+          <w:rFonts w:cstheme="minorHAnsi"/>
+          <w:color w:val="333333"/>
+          <w:shd w:val="clear" w:color="auto" w:fill="FFFFFF"/>
+        </w:rPr>
+      </w:pPr>
+      <w:r>
+        <w:rPr>
+          <w:rFonts w:cstheme="minorHAnsi"/>
+          <w:color w:val="333333"/>
+          <w:shd w:val="clear" w:color="auto" w:fill="FFFFFF"/>
+        </w:rPr>
+        <w:t xml:space="preserve">Selon le site de support de </w:t>
+      </w:r>
+      <w:r>
+        <w:rPr>
+          <w:rFonts w:cstheme="minorHAnsi"/>
+          <w:color w:val="333333"/>
+          <w:shd w:val="clear" w:color="auto" w:fill="FFFFFF"/>
+        </w:rPr>
+        <w:t>Hewlett Packard Entreprise, le serveur laissé par Tim Brown n’est supporté que pour Microsoft Windows Server 2000 et 2003</w:t>
+      </w:r>
+      <w:r>
+        <w:rPr>
+          <w:rFonts w:cstheme="minorHAnsi"/>
+          <w:color w:val="333333"/>
+          <w:shd w:val="clear" w:color="auto" w:fill="FFFFFF"/>
+        </w:rPr>
+        <w:t>.</w:t>
+      </w:r>
+    </w:p>
+    <w:p>
+      <w:pPr>
+        <w:rPr>
+          <w:rFonts w:cstheme="minorHAnsi"/>
+          <w:color w:val="333333"/>
+          <w:shd w:val="clear" w:color="auto" w:fill="FFFFFF"/>
+        </w:rPr>
+      </w:pPr>
+      <w:r>
+        <w:rPr>
+          <w:rFonts w:cstheme="minorHAnsi"/>
+          <w:color w:val="333333"/>
+          <w:shd w:val="clear" w:color="auto" w:fill="FFFFFF"/>
+        </w:rPr>
+        <w:pict w14:anchorId="06F9DFD4">
+          <v:shapetype id="_x0000_t75" coordsize="21600,21600" o:spt="75" o:preferrelative="t" path="m@4@5l@4@11@9@11@9@5xe" filled="f" stroked="f">
+            <v:stroke joinstyle="miter"/>
+            <v:formulas>
+              <v:f eqn="if lineDrawn pixelLineWidth 0"/>
+              <v:f eqn="sum @0 1 0"/>
+              <v:f eqn="sum 0 0 @1"/>
+              <v:f eqn="prod @2 1 2"/>
+              <v:f eqn="prod @3 21600 pixelWidth"/>
+              <v:f eqn="prod @3 21600 pixelHeight"/>
+              <v:f eqn="sum @0 0 1"/>
+              <v:f eqn="prod @6 1 2"/>
+              <v:f eqn="prod @7 21600 pixelWidth"/>
+              <v:f eqn="sum @8 21600 0"/>
+              <v:f eqn="prod @7 21600 pixelHeight"/>
+              <v:f eqn="sum @10 21600 0"/>
+            </v:formulas>
+            <v:path o:extrusionok="f" gradientshapeok="t" o:connecttype="rect"/>
+            <o:lock v:ext="edit" aspectratio="t"/>
+          </v:shapetype>
+          <v:shape id="_x0000_i1025" type="#_x0000_t75" style="width:453.15pt;height:140.2pt">
+            <v:imagedata r:id="rId8" o:title="HPE ProLiant DL380 OS support" croptop="5754f"/>
+          </v:shape>
+        </w:pict>
+      </w:r>
+    </w:p>
+    <w:p>
+      <w:pPr>
+        <w:pStyle w:val="Titre3"/>
+      </w:pPr>
+      <w:bookmarkStart w:id="3" w:name="_Toc128564357"/>
       <w:r>
         <w:t>Justification financière</w:t>
       </w:r>
-      <w:bookmarkEnd w:id="4"/>
+      <w:bookmarkEnd w:id="3"/>
     </w:p>
     <w:tbl>
       <w:tblPr>
@@ -3347,16 +3418,33 @@
     </w:tbl>
     <w:p>
       <w:pPr>
+        <w:jc w:val="left"/>
+        <w:rPr>
+          <w:rFonts w:asciiTheme="majorHAnsi" w:eastAsiaTheme="majorEastAsia" w:hAnsiTheme="majorHAnsi" w:cstheme="majorBidi"/>
+          <w:color w:val="FFFFFF" w:themeColor="background1"/>
+          <w:sz w:val="28"/>
+          <w:szCs w:val="26"/>
+        </w:rPr>
+      </w:pPr>
+      <w:bookmarkStart w:id="4" w:name="_Toc128564358"/>
+      <w:bookmarkStart w:id="5" w:name="_GoBack"/>
+      <w:bookmarkEnd w:id="5"/>
+      <w:r>
+        <w:br w:type="page"/>
+      </w:r>
+    </w:p>
+    <w:p>
+      <w:pPr>
         <w:pStyle w:val="Titre2"/>
       </w:pPr>
-      <w:bookmarkStart w:id="5" w:name="_Toc128564358"/>
-      <w:r>
+      <w:r>
+        <w:lastRenderedPageBreak/>
         <w:t>Changement</w:t>
       </w:r>
       <w:r>
         <w:t xml:space="preserve"> du système d’exploitation du serveur</w:t>
       </w:r>
-      <w:bookmarkEnd w:id="5"/>
+      <w:bookmarkEnd w:id="4"/>
     </w:p>
     <w:p>
       <w:r>
@@ -3474,7 +3562,6 @@
       </w:pPr>
       <w:bookmarkStart w:id="10" w:name="_Toc128564363"/>
       <w:r>
-        <w:lastRenderedPageBreak/>
         <w:t>Méthode 3</w:t>
       </w:r>
       <w:r>
@@ -3598,6 +3685,7 @@
       </w:pPr>
       <w:bookmarkStart w:id="14" w:name="_Toc128564367"/>
       <w:r>
+        <w:lastRenderedPageBreak/>
         <w:t>Méthode 2</w:t>
       </w:r>
       <w:r>
@@ -3828,7 +3916,7 @@
                     <pic:cNvPicPr/>
                   </pic:nvPicPr>
                   <pic:blipFill>
-                    <a:blip r:embed="rId8"/>
+                    <a:blip r:embed="rId9"/>
                     <a:stretch>
                       <a:fillRect/>
                     </a:stretch>
@@ -3935,7 +4023,7 @@
                     <pic:cNvPicPr/>
                   </pic:nvPicPr>
                   <pic:blipFill>
-                    <a:blip r:embed="rId9"/>
+                    <a:blip r:embed="rId10"/>
                     <a:stretch>
                       <a:fillRect/>
                     </a:stretch>
@@ -3995,7 +4083,7 @@
                     <pic:cNvPicPr/>
                   </pic:nvPicPr>
                   <pic:blipFill>
-                    <a:blip r:embed="rId10"/>
+                    <a:blip r:embed="rId11"/>
                     <a:stretch>
                       <a:fillRect/>
                     </a:stretch>
@@ -4041,7 +4129,7 @@
                     <pic:cNvPicPr/>
                   </pic:nvPicPr>
                   <pic:blipFill>
-                    <a:blip r:embed="rId11"/>
+                    <a:blip r:embed="rId12"/>
                     <a:stretch>
                       <a:fillRect/>
                     </a:stretch>
@@ -4106,7 +4194,7 @@
                     <pic:cNvPicPr/>
                   </pic:nvPicPr>
                   <pic:blipFill rotWithShape="1">
-                    <a:blip r:embed="rId12"/>
+                    <a:blip r:embed="rId13"/>
                     <a:srcRect t="4749" b="18678"/>
                     <a:stretch/>
                   </pic:blipFill>
@@ -4167,7 +4255,7 @@
                     <pic:cNvPicPr/>
                   </pic:nvPicPr>
                   <pic:blipFill rotWithShape="1">
-                    <a:blip r:embed="rId13"/>
+                    <a:blip r:embed="rId14"/>
                     <a:srcRect l="1" t="51636" r="1554" b="2326"/>
                     <a:stretch/>
                   </pic:blipFill>
@@ -4238,7 +4326,7 @@
                     <pic:cNvPicPr/>
                   </pic:nvPicPr>
                   <pic:blipFill rotWithShape="1">
-                    <a:blip r:embed="rId14"/>
+                    <a:blip r:embed="rId15"/>
                     <a:srcRect b="67117"/>
                     <a:stretch/>
                   </pic:blipFill>
@@ -4314,7 +4402,7 @@
                     <pic:cNvPicPr/>
                   </pic:nvPicPr>
                   <pic:blipFill>
-                    <a:blip r:embed="rId15"/>
+                    <a:blip r:embed="rId16"/>
                     <a:stretch>
                       <a:fillRect/>
                     </a:stretch>
@@ -4373,7 +4461,7 @@
                     <pic:cNvPicPr/>
                   </pic:nvPicPr>
                   <pic:blipFill>
-                    <a:blip r:embed="rId16"/>
+                    <a:blip r:embed="rId17"/>
                     <a:stretch>
                       <a:fillRect/>
                     </a:stretch>
@@ -4431,7 +4519,7 @@
                     <pic:cNvPicPr/>
                   </pic:nvPicPr>
                   <pic:blipFill>
-                    <a:blip r:embed="rId17"/>
+                    <a:blip r:embed="rId18"/>
                     <a:stretch>
                       <a:fillRect/>
                     </a:stretch>
@@ -4489,7 +4577,7 @@
                     <pic:cNvPicPr/>
                   </pic:nvPicPr>
                   <pic:blipFill rotWithShape="1">
-                    <a:blip r:embed="rId18"/>
+                    <a:blip r:embed="rId19"/>
                     <a:srcRect t="5085" b="-1"/>
                     <a:stretch/>
                   </pic:blipFill>
@@ -4554,7 +4642,7 @@
                     <pic:cNvPicPr/>
                   </pic:nvPicPr>
                   <pic:blipFill>
-                    <a:blip r:embed="rId19"/>
+                    <a:blip r:embed="rId20"/>
                     <a:stretch>
                       <a:fillRect/>
                     </a:stretch>
@@ -4612,7 +4700,7 @@
                     <pic:cNvPicPr/>
                   </pic:nvPicPr>
                   <pic:blipFill>
-                    <a:blip r:embed="rId20"/>
+                    <a:blip r:embed="rId21"/>
                     <a:stretch>
                       <a:fillRect/>
                     </a:stretch>
@@ -4670,7 +4758,7 @@
                     <pic:cNvPicPr/>
                   </pic:nvPicPr>
                   <pic:blipFill>
-                    <a:blip r:embed="rId21"/>
+                    <a:blip r:embed="rId22"/>
                     <a:stretch>
                       <a:fillRect/>
                     </a:stretch>
@@ -4723,7 +4811,7 @@
                     <pic:cNvPicPr/>
                   </pic:nvPicPr>
                   <pic:blipFill>
-                    <a:blip r:embed="rId22"/>
+                    <a:blip r:embed="rId23"/>
                     <a:stretch>
                       <a:fillRect/>
                     </a:stretch>
@@ -4833,7 +4921,7 @@
                     <pic:cNvPicPr/>
                   </pic:nvPicPr>
                   <pic:blipFill>
-                    <a:blip r:embed="rId23">
+                    <a:blip r:embed="rId24">
                       <a:extLst>
                         <a:ext uri="{28A0092B-C50C-407E-A947-70E740481C1C}">
                           <a14:useLocalDpi xmlns:a14="http://schemas.microsoft.com/office/drawing/2010/main" val="0"/>
@@ -4897,7 +4985,7 @@
                     <pic:cNvPicPr/>
                   </pic:nvPicPr>
                   <pic:blipFill rotWithShape="1">
-                    <a:blip r:embed="rId24"/>
+                    <a:blip r:embed="rId25"/>
                     <a:srcRect l="23810" t="40391" r="5423" b="24813"/>
                     <a:stretch/>
                   </pic:blipFill>
@@ -4962,7 +5050,7 @@
                     <pic:cNvPicPr/>
                   </pic:nvPicPr>
                   <pic:blipFill>
-                    <a:blip r:embed="rId25"/>
+                    <a:blip r:embed="rId26"/>
                     <a:stretch>
                       <a:fillRect/>
                     </a:stretch>
@@ -5023,7 +5111,7 @@
                     <pic:cNvPicPr/>
                   </pic:nvPicPr>
                   <pic:blipFill>
-                    <a:blip r:embed="rId26"/>
+                    <a:blip r:embed="rId27"/>
                     <a:stretch>
                       <a:fillRect/>
                     </a:stretch>
@@ -5071,7 +5159,7 @@
                     <pic:cNvPicPr/>
                   </pic:nvPicPr>
                   <pic:blipFill>
-                    <a:blip r:embed="rId27"/>
+                    <a:blip r:embed="rId28"/>
                     <a:stretch>
                       <a:fillRect/>
                     </a:stretch>
@@ -5138,7 +5226,7 @@
                     <pic:cNvPicPr/>
                   </pic:nvPicPr>
                   <pic:blipFill rotWithShape="1">
-                    <a:blip r:embed="rId28"/>
+                    <a:blip r:embed="rId29"/>
                     <a:srcRect l="4360" t="88304" r="62551" b="1491"/>
                     <a:stretch/>
                   </pic:blipFill>
@@ -5199,7 +5287,7 @@
                     <pic:cNvPicPr/>
                   </pic:nvPicPr>
                   <pic:blipFill>
-                    <a:blip r:embed="rId29"/>
+                    <a:blip r:embed="rId30"/>
                     <a:stretch>
                       <a:fillRect/>
                     </a:stretch>
@@ -5281,6 +5369,10 @@
         <w:jc w:val="center"/>
       </w:pPr>
       <w:r>
+        <w:rPr>
+          <w:noProof/>
+          <w:lang w:eastAsia="fr-CH"/>
+        </w:rPr>
         <w:drawing>
           <wp:inline distT="0" distB="0" distL="0" distR="0" wp14:anchorId="0D7E9D65" wp14:editId="4D68EA42">
             <wp:extent cx="1914792" cy="6382641"/>
@@ -5297,7 +5389,7 @@
                     <pic:cNvPicPr/>
                   </pic:nvPicPr>
                   <pic:blipFill>
-                    <a:blip r:embed="rId30"/>
+                    <a:blip r:embed="rId31"/>
                     <a:stretch>
                       <a:fillRect/>
                     </a:stretch>
@@ -8051,13 +8143,23 @@
                 <w:lang w:val="fr-CH" w:eastAsia="fr-CH"/>
               </w:rPr>
             </w:pPr>
+            <w:proofErr w:type="spellStart"/>
             <w:r>
               <w:rPr>
                 <w:sz w:val="16"/>
                 <w:szCs w:val="16"/>
                 <w:lang w:val="fr-CH" w:eastAsia="fr-CH"/>
               </w:rPr>
-              <w:t xml:space="preserve">Andre </w:t>
+              <w:t>Andre</w:t>
+            </w:r>
+            <w:proofErr w:type="spellEnd"/>
+            <w:r>
+              <w:rPr>
+                <w:sz w:val="16"/>
+                <w:szCs w:val="16"/>
+                <w:lang w:val="fr-CH" w:eastAsia="fr-CH"/>
+              </w:rPr>
+              <w:t xml:space="preserve"> </w:t>
             </w:r>
             <w:proofErr w:type="spellStart"/>
             <w:r>
@@ -13058,7 +13160,7 @@
                     <pic:cNvPicPr/>
                   </pic:nvPicPr>
                   <pic:blipFill>
-                    <a:blip r:embed="rId31"/>
+                    <a:blip r:embed="rId32"/>
                     <a:stretch>
                       <a:fillRect/>
                     </a:stretch>
@@ -13114,7 +13216,7 @@
                     <pic:cNvPicPr/>
                   </pic:nvPicPr>
                   <pic:blipFill>
-                    <a:blip r:embed="rId32"/>
+                    <a:blip r:embed="rId33"/>
                     <a:stretch>
                       <a:fillRect/>
                     </a:stretch>
@@ -13189,7 +13291,7 @@
                     <pic:cNvPicPr/>
                   </pic:nvPicPr>
                   <pic:blipFill>
-                    <a:blip r:embed="rId33"/>
+                    <a:blip r:embed="rId34"/>
                     <a:stretch>
                       <a:fillRect/>
                     </a:stretch>
@@ -13250,7 +13352,7 @@
                     <pic:cNvPicPr/>
                   </pic:nvPicPr>
                   <pic:blipFill rotWithShape="1">
-                    <a:blip r:embed="rId34"/>
+                    <a:blip r:embed="rId35"/>
                     <a:srcRect b="73756"/>
                     <a:stretch/>
                   </pic:blipFill>
@@ -13303,7 +13405,7 @@
                     <pic:cNvPicPr/>
                   </pic:nvPicPr>
                   <pic:blipFill rotWithShape="1">
-                    <a:blip r:embed="rId35"/>
+                    <a:blip r:embed="rId36"/>
                     <a:srcRect b="73516"/>
                     <a:stretch/>
                   </pic:blipFill>
@@ -13356,7 +13458,7 @@
                     <pic:cNvPicPr/>
                   </pic:nvPicPr>
                   <pic:blipFill rotWithShape="1">
-                    <a:blip r:embed="rId36"/>
+                    <a:blip r:embed="rId37"/>
                     <a:srcRect b="72912"/>
                     <a:stretch/>
                   </pic:blipFill>
@@ -13432,7 +13534,7 @@
                     <pic:cNvPicPr/>
                   </pic:nvPicPr>
                   <pic:blipFill>
-                    <a:blip r:embed="rId37"/>
+                    <a:blip r:embed="rId38"/>
                     <a:stretch>
                       <a:fillRect/>
                     </a:stretch>
@@ -13490,7 +13592,7 @@
                     <pic:cNvPicPr/>
                   </pic:nvPicPr>
                   <pic:blipFill>
-                    <a:blip r:embed="rId38"/>
+                    <a:blip r:embed="rId39"/>
                     <a:stretch>
                       <a:fillRect/>
                     </a:stretch>
@@ -13537,7 +13639,14 @@
       <w:bookmarkEnd w:id="28"/>
     </w:p>
     <w:p>
-      <w:hyperlink r:id="rId39" w:history="1">
+      <w:pPr>
+        <w:rPr>
+          <w:rStyle w:val="Lienhypertexte"/>
+          <w:color w:val="auto"/>
+          <w:u w:val="none"/>
+        </w:rPr>
+      </w:pPr>
+      <w:hyperlink r:id="rId40" w:history="1">
         <w:r>
           <w:rPr>
             <w:rStyle w:val="Lienhypertexte"/>
@@ -13554,10 +13663,24 @@
         <w:t xml:space="preserve"> consulté le 21.02.2023</w:t>
       </w:r>
     </w:p>
+    <w:p>
+      <w:hyperlink r:id="rId41" w:history="1">
+        <w:r>
+          <w:rPr>
+            <w:rStyle w:val="Lienhypertexte"/>
+          </w:rPr>
+          <w:t>https://support.hpe.com/hpesc/public/docDisplay?docId=emr_na-c00712808</w:t>
+        </w:r>
+      </w:hyperlink>
+      <w:r>
+        <w:t xml:space="preserve"> consulté le 21.02.2023</w:t>
+      </w:r>
+    </w:p>
+    <w:p/>
     <w:p/>
     <w:sectPr>
-      <w:headerReference w:type="default" r:id="rId40"/>
-      <w:footerReference w:type="default" r:id="rId41"/>
+      <w:headerReference w:type="default" r:id="rId42"/>
+      <w:footerReference w:type="default" r:id="rId43"/>
       <w:pgSz w:w="11906" w:h="16838"/>
       <w:pgMar w:top="1417" w:right="1417" w:bottom="1417" w:left="1417" w:header="708" w:footer="708" w:gutter="0"/>
       <w:cols w:space="708"/>
@@ -13964,7 +14087,7 @@
                               <w:color w:val="FFFFFF" w:themeColor="background1"/>
                               <w:lang w:val="fr-FR"/>
                             </w:rPr>
-                            <w:t>13</w:t>
+                            <w:t>16</w:t>
                           </w:r>
                           <w:r>
                             <w:rPr>
@@ -14021,7 +14144,7 @@
                         <w:color w:val="FFFFFF" w:themeColor="background1"/>
                         <w:lang w:val="fr-FR"/>
                       </w:rPr>
-                      <w:t>13</w:t>
+                      <w:t>16</w:t>
                     </w:r>
                     <w:r>
                       <w:rPr>
@@ -17627,7 +17750,7 @@
 </file>
 
 <file path=customXml/itemProps1.xml><?xml version="1.0" encoding="utf-8"?>
-<ds:datastoreItem xmlns:ds="http://schemas.openxmlformats.org/officeDocument/2006/customXml" ds:itemID="{11C4EFC0-3273-4CB8-9EAA-7543A2D336EE}">
+<ds:datastoreItem xmlns:ds="http://schemas.openxmlformats.org/officeDocument/2006/customXml" ds:itemID="{2BA3918E-5AE1-4FCB-A22C-E0FB785559D3}">
   <ds:schemaRefs>
     <ds:schemaRef ds:uri="http://schemas.openxmlformats.org/officeDocument/2006/bibliography"/>
   </ds:schemaRefs>

</xml_diff>